<commit_message>
Finished Dialogue and Enemy File Loading
</commit_message>
<xml_diff>
--- a/Documents/My Documents/Written Assignment.docx
+++ b/Documents/My Documents/Written Assignment.docx
@@ -535,233 +535,7 @@
             <mc:AlternateContent>
               <mc:Choice Requires="wps">
                 <w:drawing>
-                  <wp:anchor distT="0" distB="0" distL="114300" distR="114300" simplePos="0" relativeHeight="251661312" behindDoc="0" locked="0" layoutInCell="1" allowOverlap="1" wp14:anchorId="33B6552B" wp14:editId="74EE1D06">
-                    <wp:simplePos x="0" y="0"/>
-                    <wp:positionH relativeFrom="page">
-                      <wp:align>center</wp:align>
-                    </wp:positionH>
-                    <mc:AlternateContent>
-                      <mc:Choice Requires="wp14">
-                        <wp:positionV relativeFrom="page">
-                          <wp14:pctPosVOffset>70000</wp14:pctPosVOffset>
-                        </wp:positionV>
-                      </mc:Choice>
-                      <mc:Fallback>
-                        <wp:positionV relativeFrom="page">
-                          <wp:posOffset>7484110</wp:posOffset>
-                        </wp:positionV>
-                      </mc:Fallback>
-                    </mc:AlternateContent>
-                    <wp:extent cx="7315200" cy="1009650"/>
-                    <wp:effectExtent l="0" t="0" r="0" b="0"/>
-                    <wp:wrapSquare wrapText="bothSides"/>
-                    <wp:docPr id="153" name="Text Box 153"/>
-                    <wp:cNvGraphicFramePr/>
-                    <a:graphic xmlns:a="http://schemas.openxmlformats.org/drawingml/2006/main">
-                      <a:graphicData uri="http://schemas.microsoft.com/office/word/2010/wordprocessingShape">
-                        <wps:wsp>
-                          <wps:cNvSpPr txBox="1"/>
-                          <wps:spPr>
-                            <a:xfrm>
-                              <a:off x="0" y="0"/>
-                              <a:ext cx="7315200" cy="1009650"/>
-                            </a:xfrm>
-                            <a:prstGeom prst="rect">
-                              <a:avLst/>
-                            </a:prstGeom>
-                            <a:noFill/>
-                            <a:ln w="6350">
-                              <a:noFill/>
-                            </a:ln>
-                            <a:effectLst/>
-                          </wps:spPr>
-                          <wps:style>
-                            <a:lnRef idx="0">
-                              <a:schemeClr val="accent1"/>
-                            </a:lnRef>
-                            <a:fillRef idx="0">
-                              <a:schemeClr val="accent1"/>
-                            </a:fillRef>
-                            <a:effectRef idx="0">
-                              <a:schemeClr val="accent1"/>
-                            </a:effectRef>
-                            <a:fontRef idx="minor">
-                              <a:schemeClr val="dk1"/>
-                            </a:fontRef>
-                          </wps:style>
-                          <wps:txbx>
-                            <w:txbxContent>
-                              <w:p>
-                                <w:pPr>
-                                  <w:pStyle w:val="NoSpacing"/>
-                                  <w:jc w:val="right"/>
-                                  <w:rPr>
-                                    <w:color w:val="4472C4" w:themeColor="accent1"/>
-                                    <w:sz w:val="28"/>
-                                    <w:szCs w:val="28"/>
-                                  </w:rPr>
-                                </w:pPr>
-                                <w:r>
-                                  <w:rPr>
-                                    <w:color w:val="4472C4" w:themeColor="accent1"/>
-                                    <w:sz w:val="28"/>
-                                    <w:szCs w:val="28"/>
-                                  </w:rPr>
-                                  <w:t>Abstract</w:t>
-                                </w:r>
-                              </w:p>
-                              <w:sdt>
-                                <w:sdtPr>
-                                  <w:rPr>
-                                    <w:color w:val="595959" w:themeColor="text1" w:themeTint="A6"/>
-                                    <w:sz w:val="20"/>
-                                    <w:szCs w:val="20"/>
-                                  </w:rPr>
-                                  <w:alias w:val="Abstract"/>
-                                  <w:tag w:val=""/>
-                                  <w:id w:val="1375273687"/>
-                                  <w:showingPlcHdr/>
-                                  <w:dataBinding w:prefixMappings="xmlns:ns0='http://schemas.microsoft.com/office/2006/coverPageProps' " w:xpath="/ns0:CoverPageProperties[1]/ns0:Abstract[1]" w:storeItemID="{55AF091B-3C7A-41E3-B477-F2FDAA23CFDA}"/>
-                                  <w:text w:multiLine="1"/>
-                                </w:sdtPr>
-                                <w:sdtEndPr/>
-                                <w:sdtContent>
-                                  <w:p>
-                                    <w:pPr>
-                                      <w:pStyle w:val="NoSpacing"/>
-                                      <w:jc w:val="right"/>
-                                      <w:rPr>
-                                        <w:color w:val="595959" w:themeColor="text1" w:themeTint="A6"/>
-                                        <w:sz w:val="20"/>
-                                        <w:szCs w:val="20"/>
-                                      </w:rPr>
-                                    </w:pPr>
-                                    <w:r>
-                                      <w:rPr>
-                                        <w:color w:val="595959" w:themeColor="text1" w:themeTint="A6"/>
-                                        <w:sz w:val="20"/>
-                                        <w:szCs w:val="20"/>
-                                      </w:rPr>
-                                      <w:t xml:space="preserve">[Draw your reader in with an engaging abstract. It is typically a short summary of the document. </w:t>
-                                    </w:r>
-                                    <w:r>
-                                      <w:rPr>
-                                        <w:color w:val="595959" w:themeColor="text1" w:themeTint="A6"/>
-                                        <w:sz w:val="20"/>
-                                        <w:szCs w:val="20"/>
-                                      </w:rPr>
-                                      <w:br/>
-                                      <w:t>When you’re ready to add your content, just click here and start typing.]</w:t>
-                                    </w:r>
-                                  </w:p>
-                                </w:sdtContent>
-                              </w:sdt>
-                            </w:txbxContent>
-                          </wps:txbx>
-                          <wps:bodyPr rot="0" spcFirstLastPara="0" vertOverflow="overflow" horzOverflow="overflow" vert="horz" wrap="square" lIns="1600200" tIns="0" rIns="685800" bIns="0" numCol="1" spcCol="0" rtlCol="0" fromWordArt="0" anchor="t" anchorCtr="0" forceAA="0" compatLnSpc="1">
-                            <a:prstTxWarp prst="textNoShape">
-                              <a:avLst/>
-                            </a:prstTxWarp>
-                            <a:spAutoFit/>
-                          </wps:bodyPr>
-                        </wps:wsp>
-                      </a:graphicData>
-                    </a:graphic>
-                    <wp14:sizeRelH relativeFrom="page">
-                      <wp14:pctWidth>94100</wp14:pctWidth>
-                    </wp14:sizeRelH>
-                    <wp14:sizeRelV relativeFrom="page">
-                      <wp14:pctHeight>10000</wp14:pctHeight>
-                    </wp14:sizeRelV>
-                  </wp:anchor>
-                </w:drawing>
-              </mc:Choice>
-              <mc:Fallback>
-                <w:pict>
-                  <v:shape w14:anchorId="33B6552B" id="Text Box 153" o:spid="_x0000_s1027" type="#_x0000_t202" style="position:absolute;margin-left:0;margin-top:0;width:8in;height:79.5pt;z-index:251661312;visibility:visible;mso-wrap-style:square;mso-width-percent:941;mso-height-percent:100;mso-top-percent:700;mso-wrap-distance-left:9pt;mso-wrap-distance-top:0;mso-wrap-distance-right:9pt;mso-wrap-distance-bottom:0;mso-position-horizontal:center;mso-position-horizontal-relative:page;mso-position-vertical-relative:page;mso-width-percent:941;mso-height-percent:100;mso-top-percent:700;mso-width-relative:page;mso-height-relative:page;v-text-anchor:top" o:gfxdata="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" filled="f" stroked="f" strokeweight=".5pt">
-                    <v:textbox style="mso-fit-shape-to-text:t" inset="126pt,0,54pt,0">
-                      <w:txbxContent>
-                        <w:p>
-                          <w:pPr>
-                            <w:pStyle w:val="NoSpacing"/>
-                            <w:jc w:val="right"/>
-                            <w:rPr>
-                              <w:color w:val="4472C4" w:themeColor="accent1"/>
-                              <w:sz w:val="28"/>
-                              <w:szCs w:val="28"/>
-                            </w:rPr>
-                          </w:pPr>
-                          <w:r>
-                            <w:rPr>
-                              <w:color w:val="4472C4" w:themeColor="accent1"/>
-                              <w:sz w:val="28"/>
-                              <w:szCs w:val="28"/>
-                            </w:rPr>
-                            <w:t>Abstract</w:t>
-                          </w:r>
-                        </w:p>
-                        <w:sdt>
-                          <w:sdtPr>
-                            <w:rPr>
-                              <w:color w:val="595959" w:themeColor="text1" w:themeTint="A6"/>
-                              <w:sz w:val="20"/>
-                              <w:szCs w:val="20"/>
-                            </w:rPr>
-                            <w:alias w:val="Abstract"/>
-                            <w:tag w:val=""/>
-                            <w:id w:val="1375273687"/>
-                            <w:showingPlcHdr/>
-                            <w:dataBinding w:prefixMappings="xmlns:ns0='http://schemas.microsoft.com/office/2006/coverPageProps' " w:xpath="/ns0:CoverPageProperties[1]/ns0:Abstract[1]" w:storeItemID="{55AF091B-3C7A-41E3-B477-F2FDAA23CFDA}"/>
-                            <w:text w:multiLine="1"/>
-                          </w:sdtPr>
-                          <w:sdtEndPr/>
-                          <w:sdtContent>
-                            <w:p>
-                              <w:pPr>
-                                <w:pStyle w:val="NoSpacing"/>
-                                <w:jc w:val="right"/>
-                                <w:rPr>
-                                  <w:color w:val="595959" w:themeColor="text1" w:themeTint="A6"/>
-                                  <w:sz w:val="20"/>
-                                  <w:szCs w:val="20"/>
-                                </w:rPr>
-                              </w:pPr>
-                              <w:r>
-                                <w:rPr>
-                                  <w:color w:val="595959" w:themeColor="text1" w:themeTint="A6"/>
-                                  <w:sz w:val="20"/>
-                                  <w:szCs w:val="20"/>
-                                </w:rPr>
-                                <w:t xml:space="preserve">[Draw your reader in with an engaging abstract. It is typically a short summary of the document. </w:t>
-                              </w:r>
-                              <w:r>
-                                <w:rPr>
-                                  <w:color w:val="595959" w:themeColor="text1" w:themeTint="A6"/>
-                                  <w:sz w:val="20"/>
-                                  <w:szCs w:val="20"/>
-                                </w:rPr>
-                                <w:br/>
-                                <w:t>When you’re ready to add your content, just click here and start typing.]</w:t>
-                              </w:r>
-                            </w:p>
-                          </w:sdtContent>
-                        </w:sdt>
-                      </w:txbxContent>
-                    </v:textbox>
-                    <w10:wrap type="square" anchorx="page" anchory="page"/>
-                  </v:shape>
-                </w:pict>
-              </mc:Fallback>
-            </mc:AlternateContent>
-          </w:r>
-          <w:r>
-            <w:rPr>
-              <w:noProof/>
-            </w:rPr>
-            <mc:AlternateContent>
-              <mc:Choice Requires="wps">
-                <w:drawing>
-                  <wp:anchor distT="0" distB="0" distL="114300" distR="114300" simplePos="0" relativeHeight="251659264" behindDoc="0" locked="0" layoutInCell="1" allowOverlap="1" wp14:anchorId="6DDC572D" wp14:editId="39095E0C">
+                  <wp:anchor distT="0" distB="0" distL="114300" distR="114300" simplePos="0" relativeHeight="251659264" behindDoc="0" locked="0" layoutInCell="1" allowOverlap="1" wp14:anchorId="6DDC572D" wp14:editId="57E6A88D">
                     <wp:simplePos x="0" y="0"/>
                     <wp:positionH relativeFrom="page">
                       <wp:align>center</wp:align>
@@ -912,7 +686,7 @@
               </mc:Choice>
               <mc:Fallback>
                 <w:pict>
-                  <v:shape w14:anchorId="6DDC572D" id="Text Box 154" o:spid="_x0000_s1028" type="#_x0000_t202" style="position:absolute;margin-left:0;margin-top:0;width:8in;height:286.5pt;z-index:251659264;visibility:visible;mso-wrap-style:square;mso-width-percent:941;mso-height-percent:363;mso-top-percent:300;mso-wrap-distance-left:9pt;mso-wrap-distance-top:0;mso-wrap-distance-right:9pt;mso-wrap-distance-bottom:0;mso-position-horizontal:center;mso-position-horizontal-relative:page;mso-position-vertical-relative:page;mso-width-percent:941;mso-height-percent:363;mso-top-percent:300;mso-width-relative:page;mso-height-relative:page;v-text-anchor:bottom" o:gfxdata="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" filled="f" stroked="f" strokeweight=".5pt">
+                  <v:shape w14:anchorId="6DDC572D" id="Text Box 154" o:spid="_x0000_s1027" type="#_x0000_t202" style="position:absolute;margin-left:0;margin-top:0;width:8in;height:286.5pt;z-index:251659264;visibility:visible;mso-wrap-style:square;mso-width-percent:941;mso-height-percent:363;mso-top-percent:300;mso-wrap-distance-left:9pt;mso-wrap-distance-top:0;mso-wrap-distance-right:9pt;mso-wrap-distance-bottom:0;mso-position-horizontal:center;mso-position-horizontal-relative:page;mso-position-vertical-relative:page;mso-width-percent:941;mso-height-percent:363;mso-top-percent:300;mso-width-relative:page;mso-height-relative:page;v-text-anchor:bottom" o:gfxdata="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" filled="f" stroked="f" strokeweight=".5pt">
                     <v:textbox inset="126pt,0,54pt,0">
                       <w:txbxContent>
                         <w:p>
@@ -1045,7 +819,6 @@
             <w:tabs>
               <w:tab w:val="right" w:leader="dot" w:pos="9016"/>
             </w:tabs>
-            <w:spacing w:line="360" w:lineRule="auto"/>
             <w:rPr>
               <w:rFonts w:eastAsiaTheme="minorEastAsia"/>
               <w:noProof/>
@@ -1061,7 +834,7 @@
           <w:r>
             <w:fldChar w:fldCharType="separate"/>
           </w:r>
-          <w:hyperlink w:anchor="_Toc41475887" w:history="1">
+          <w:hyperlink w:anchor="_Toc41930534" w:history="1">
             <w:r>
               <w:rPr>
                 <w:rStyle w:val="Hyperlink"/>
@@ -1088,7 +861,7 @@
                 <w:noProof/>
                 <w:webHidden/>
               </w:rPr>
-              <w:instrText xml:space="preserve"> PAGEREF _Toc41475887 \h </w:instrText>
+              <w:instrText xml:space="preserve"> PAGEREF _Toc41930534 \h </w:instrText>
             </w:r>
             <w:r>
               <w:rPr>
@@ -1125,14 +898,13 @@
             <w:tabs>
               <w:tab w:val="right" w:leader="dot" w:pos="9016"/>
             </w:tabs>
-            <w:spacing w:line="360" w:lineRule="auto"/>
             <w:rPr>
               <w:rFonts w:eastAsiaTheme="minorEastAsia"/>
               <w:noProof/>
               <w:lang w:eastAsia="en-GB"/>
             </w:rPr>
           </w:pPr>
-          <w:hyperlink w:anchor="_Toc41475888" w:history="1">
+          <w:hyperlink w:anchor="_Toc41930535" w:history="1">
             <w:r>
               <w:rPr>
                 <w:rStyle w:val="Hyperlink"/>
@@ -1159,7 +931,7 @@
                 <w:noProof/>
                 <w:webHidden/>
               </w:rPr>
-              <w:instrText xml:space="preserve"> PAGEREF _Toc41475888 \h </w:instrText>
+              <w:instrText xml:space="preserve"> PAGEREF _Toc41930535 \h </w:instrText>
             </w:r>
             <w:r>
               <w:rPr>
@@ -1196,20 +968,19 @@
             <w:tabs>
               <w:tab w:val="right" w:leader="dot" w:pos="9016"/>
             </w:tabs>
-            <w:spacing w:line="360" w:lineRule="auto"/>
             <w:rPr>
               <w:rFonts w:eastAsiaTheme="minorEastAsia"/>
               <w:noProof/>
               <w:lang w:eastAsia="en-GB"/>
             </w:rPr>
           </w:pPr>
-          <w:hyperlink w:anchor="_Toc41475889" w:history="1">
+          <w:hyperlink w:anchor="_Toc41930536" w:history="1">
             <w:r>
               <w:rPr>
                 <w:rStyle w:val="Hyperlink"/>
                 <w:noProof/>
               </w:rPr>
-              <w:t>Successful Game</w:t>
+              <w:t>Successful Console the PlayStation</w:t>
             </w:r>
             <w:r>
               <w:rPr>
@@ -1230,7 +1001,7 @@
                 <w:noProof/>
                 <w:webHidden/>
               </w:rPr>
-              <w:instrText xml:space="preserve"> PAGEREF _Toc41475889 \h </w:instrText>
+              <w:instrText xml:space="preserve"> PAGEREF _Toc41930536 \h </w:instrText>
             </w:r>
             <w:r>
               <w:rPr>
@@ -1251,6 +1022,278 @@
                 <w:webHidden/>
               </w:rPr>
               <w:t>2</w:t>
+            </w:r>
+            <w:r>
+              <w:rPr>
+                <w:noProof/>
+                <w:webHidden/>
+              </w:rPr>
+              <w:fldChar w:fldCharType="end"/>
+            </w:r>
+          </w:hyperlink>
+        </w:p>
+        <w:p>
+          <w:pPr>
+            <w:pStyle w:val="TOC3"/>
+            <w:tabs>
+              <w:tab w:val="right" w:leader="dot" w:pos="9016"/>
+            </w:tabs>
+            <w:rPr>
+              <w:noProof/>
+            </w:rPr>
+          </w:pPr>
+          <w:hyperlink w:anchor="_Toc41930537" w:history="1">
+            <w:r>
+              <w:rPr>
+                <w:rStyle w:val="Hyperlink"/>
+                <w:noProof/>
+              </w:rPr>
+              <w:t>Background</w:t>
+            </w:r>
+            <w:r>
+              <w:rPr>
+                <w:noProof/>
+                <w:webHidden/>
+              </w:rPr>
+              <w:tab/>
+            </w:r>
+            <w:r>
+              <w:rPr>
+                <w:noProof/>
+                <w:webHidden/>
+              </w:rPr>
+              <w:fldChar w:fldCharType="begin"/>
+            </w:r>
+            <w:r>
+              <w:rPr>
+                <w:noProof/>
+                <w:webHidden/>
+              </w:rPr>
+              <w:instrText xml:space="preserve"> PAGEREF _Toc41930537 \h </w:instrText>
+            </w:r>
+            <w:r>
+              <w:rPr>
+                <w:noProof/>
+                <w:webHidden/>
+              </w:rPr>
+            </w:r>
+            <w:r>
+              <w:rPr>
+                <w:noProof/>
+                <w:webHidden/>
+              </w:rPr>
+              <w:fldChar w:fldCharType="separate"/>
+            </w:r>
+            <w:r>
+              <w:rPr>
+                <w:noProof/>
+                <w:webHidden/>
+              </w:rPr>
+              <w:t>2</w:t>
+            </w:r>
+            <w:r>
+              <w:rPr>
+                <w:noProof/>
+                <w:webHidden/>
+              </w:rPr>
+              <w:fldChar w:fldCharType="end"/>
+            </w:r>
+          </w:hyperlink>
+        </w:p>
+        <w:p>
+          <w:pPr>
+            <w:pStyle w:val="TOC3"/>
+            <w:tabs>
+              <w:tab w:val="right" w:leader="dot" w:pos="9016"/>
+            </w:tabs>
+            <w:rPr>
+              <w:noProof/>
+            </w:rPr>
+          </w:pPr>
+          <w:hyperlink w:anchor="_Toc41930538" w:history="1">
+            <w:r>
+              <w:rPr>
+                <w:rStyle w:val="Hyperlink"/>
+                <w:noProof/>
+              </w:rPr>
+              <w:t>Marketing Campaign</w:t>
+            </w:r>
+            <w:r>
+              <w:rPr>
+                <w:noProof/>
+                <w:webHidden/>
+              </w:rPr>
+              <w:tab/>
+            </w:r>
+            <w:r>
+              <w:rPr>
+                <w:noProof/>
+                <w:webHidden/>
+              </w:rPr>
+              <w:fldChar w:fldCharType="begin"/>
+            </w:r>
+            <w:r>
+              <w:rPr>
+                <w:noProof/>
+                <w:webHidden/>
+              </w:rPr>
+              <w:instrText xml:space="preserve"> PAGEREF _Toc41930538 \h </w:instrText>
+            </w:r>
+            <w:r>
+              <w:rPr>
+                <w:noProof/>
+                <w:webHidden/>
+              </w:rPr>
+            </w:r>
+            <w:r>
+              <w:rPr>
+                <w:noProof/>
+                <w:webHidden/>
+              </w:rPr>
+              <w:fldChar w:fldCharType="separate"/>
+            </w:r>
+            <w:r>
+              <w:rPr>
+                <w:noProof/>
+                <w:webHidden/>
+              </w:rPr>
+              <w:t>2</w:t>
+            </w:r>
+            <w:r>
+              <w:rPr>
+                <w:noProof/>
+                <w:webHidden/>
+              </w:rPr>
+              <w:fldChar w:fldCharType="end"/>
+            </w:r>
+          </w:hyperlink>
+        </w:p>
+        <w:p>
+          <w:pPr>
+            <w:pStyle w:val="TOC3"/>
+            <w:tabs>
+              <w:tab w:val="right" w:leader="dot" w:pos="9016"/>
+            </w:tabs>
+            <w:rPr>
+              <w:noProof/>
+            </w:rPr>
+          </w:pPr>
+          <w:hyperlink w:anchor="_Toc41930539" w:history="1">
+            <w:r>
+              <w:rPr>
+                <w:rStyle w:val="Hyperlink"/>
+                <w:noProof/>
+              </w:rPr>
+              <w:t>PlayStation Controllers</w:t>
+            </w:r>
+            <w:r>
+              <w:rPr>
+                <w:noProof/>
+                <w:webHidden/>
+              </w:rPr>
+              <w:tab/>
+            </w:r>
+            <w:r>
+              <w:rPr>
+                <w:noProof/>
+                <w:webHidden/>
+              </w:rPr>
+              <w:fldChar w:fldCharType="begin"/>
+            </w:r>
+            <w:r>
+              <w:rPr>
+                <w:noProof/>
+                <w:webHidden/>
+              </w:rPr>
+              <w:instrText xml:space="preserve"> PAGEREF _Toc41930539 \h </w:instrText>
+            </w:r>
+            <w:r>
+              <w:rPr>
+                <w:noProof/>
+                <w:webHidden/>
+              </w:rPr>
+            </w:r>
+            <w:r>
+              <w:rPr>
+                <w:noProof/>
+                <w:webHidden/>
+              </w:rPr>
+              <w:fldChar w:fldCharType="separate"/>
+            </w:r>
+            <w:r>
+              <w:rPr>
+                <w:noProof/>
+                <w:webHidden/>
+              </w:rPr>
+              <w:t>2</w:t>
+            </w:r>
+            <w:r>
+              <w:rPr>
+                <w:noProof/>
+                <w:webHidden/>
+              </w:rPr>
+              <w:fldChar w:fldCharType="end"/>
+            </w:r>
+          </w:hyperlink>
+        </w:p>
+        <w:p>
+          <w:pPr>
+            <w:pStyle w:val="TOC3"/>
+            <w:tabs>
+              <w:tab w:val="right" w:leader="dot" w:pos="9016"/>
+            </w:tabs>
+            <w:rPr>
+              <w:noProof/>
+            </w:rPr>
+          </w:pPr>
+          <w:hyperlink w:anchor="_Toc41930540" w:history="1">
+            <w:r>
+              <w:rPr>
+                <w:rStyle w:val="Hyperlink"/>
+                <w:noProof/>
+              </w:rPr>
+              <w:t>Effect on Sony and future releases</w:t>
+            </w:r>
+            <w:r>
+              <w:rPr>
+                <w:noProof/>
+                <w:webHidden/>
+              </w:rPr>
+              <w:tab/>
+            </w:r>
+            <w:r>
+              <w:rPr>
+                <w:noProof/>
+                <w:webHidden/>
+              </w:rPr>
+              <w:fldChar w:fldCharType="begin"/>
+            </w:r>
+            <w:r>
+              <w:rPr>
+                <w:noProof/>
+                <w:webHidden/>
+              </w:rPr>
+              <w:instrText xml:space="preserve"> PAGEREF _Toc41930540 \h </w:instrText>
+            </w:r>
+            <w:r>
+              <w:rPr>
+                <w:noProof/>
+                <w:webHidden/>
+              </w:rPr>
+            </w:r>
+            <w:r>
+              <w:rPr>
+                <w:noProof/>
+                <w:webHidden/>
+              </w:rPr>
+              <w:fldChar w:fldCharType="separate"/>
+            </w:r>
+            <w:r>
+              <w:rPr>
+                <w:noProof/>
+                <w:webHidden/>
+              </w:rPr>
+              <w:t>3</w:t>
             </w:r>
             <w:r>
               <w:rPr>
@@ -1267,20 +1310,19 @@
             <w:tabs>
               <w:tab w:val="right" w:leader="dot" w:pos="9016"/>
             </w:tabs>
-            <w:spacing w:line="360" w:lineRule="auto"/>
             <w:rPr>
               <w:rFonts w:eastAsiaTheme="minorEastAsia"/>
               <w:noProof/>
               <w:lang w:eastAsia="en-GB"/>
             </w:rPr>
           </w:pPr>
-          <w:hyperlink w:anchor="_Toc41475890" w:history="1">
+          <w:hyperlink w:anchor="_Toc41930541" w:history="1">
             <w:r>
               <w:rPr>
                 <w:rStyle w:val="Hyperlink"/>
                 <w:noProof/>
               </w:rPr>
-              <w:t>Failed Game</w:t>
+              <w:t>Failed Console: The Wii U</w:t>
             </w:r>
             <w:r>
               <w:rPr>
@@ -1301,7 +1343,7 @@
                 <w:noProof/>
                 <w:webHidden/>
               </w:rPr>
-              <w:instrText xml:space="preserve"> PAGEREF _Toc41475890 \h </w:instrText>
+              <w:instrText xml:space="preserve"> PAGEREF _Toc41930541 \h </w:instrText>
             </w:r>
             <w:r>
               <w:rPr>
@@ -1321,7 +1363,211 @@
                 <w:noProof/>
                 <w:webHidden/>
               </w:rPr>
-              <w:t>2</w:t>
+              <w:t>4</w:t>
+            </w:r>
+            <w:r>
+              <w:rPr>
+                <w:noProof/>
+                <w:webHidden/>
+              </w:rPr>
+              <w:fldChar w:fldCharType="end"/>
+            </w:r>
+          </w:hyperlink>
+        </w:p>
+        <w:p>
+          <w:pPr>
+            <w:pStyle w:val="TOC3"/>
+            <w:tabs>
+              <w:tab w:val="right" w:leader="dot" w:pos="9016"/>
+            </w:tabs>
+            <w:rPr>
+              <w:noProof/>
+            </w:rPr>
+          </w:pPr>
+          <w:hyperlink w:anchor="_Toc41930542" w:history="1">
+            <w:r>
+              <w:rPr>
+                <w:rStyle w:val="Hyperlink"/>
+                <w:noProof/>
+              </w:rPr>
+              <w:t>Background on the game and franchise</w:t>
+            </w:r>
+            <w:r>
+              <w:rPr>
+                <w:noProof/>
+                <w:webHidden/>
+              </w:rPr>
+              <w:tab/>
+            </w:r>
+            <w:r>
+              <w:rPr>
+                <w:noProof/>
+                <w:webHidden/>
+              </w:rPr>
+              <w:fldChar w:fldCharType="begin"/>
+            </w:r>
+            <w:r>
+              <w:rPr>
+                <w:noProof/>
+                <w:webHidden/>
+              </w:rPr>
+              <w:instrText xml:space="preserve"> PAGEREF _Toc41930542 \h </w:instrText>
+            </w:r>
+            <w:r>
+              <w:rPr>
+                <w:noProof/>
+                <w:webHidden/>
+              </w:rPr>
+            </w:r>
+            <w:r>
+              <w:rPr>
+                <w:noProof/>
+                <w:webHidden/>
+              </w:rPr>
+              <w:fldChar w:fldCharType="separate"/>
+            </w:r>
+            <w:r>
+              <w:rPr>
+                <w:noProof/>
+                <w:webHidden/>
+              </w:rPr>
+              <w:t>4</w:t>
+            </w:r>
+            <w:r>
+              <w:rPr>
+                <w:noProof/>
+                <w:webHidden/>
+              </w:rPr>
+              <w:fldChar w:fldCharType="end"/>
+            </w:r>
+          </w:hyperlink>
+        </w:p>
+        <w:p>
+          <w:pPr>
+            <w:pStyle w:val="TOC3"/>
+            <w:tabs>
+              <w:tab w:val="right" w:leader="dot" w:pos="9016"/>
+            </w:tabs>
+            <w:rPr>
+              <w:noProof/>
+            </w:rPr>
+          </w:pPr>
+          <w:hyperlink w:anchor="_Toc41930543" w:history="1">
+            <w:r>
+              <w:rPr>
+                <w:rStyle w:val="Hyperlink"/>
+                <w:noProof/>
+              </w:rPr>
+              <w:t>Marketing Campaign</w:t>
+            </w:r>
+            <w:r>
+              <w:rPr>
+                <w:noProof/>
+                <w:webHidden/>
+              </w:rPr>
+              <w:tab/>
+            </w:r>
+            <w:r>
+              <w:rPr>
+                <w:noProof/>
+                <w:webHidden/>
+              </w:rPr>
+              <w:fldChar w:fldCharType="begin"/>
+            </w:r>
+            <w:r>
+              <w:rPr>
+                <w:noProof/>
+                <w:webHidden/>
+              </w:rPr>
+              <w:instrText xml:space="preserve"> PAGEREF _Toc41930543 \h </w:instrText>
+            </w:r>
+            <w:r>
+              <w:rPr>
+                <w:noProof/>
+                <w:webHidden/>
+              </w:rPr>
+            </w:r>
+            <w:r>
+              <w:rPr>
+                <w:noProof/>
+                <w:webHidden/>
+              </w:rPr>
+              <w:fldChar w:fldCharType="separate"/>
+            </w:r>
+            <w:r>
+              <w:rPr>
+                <w:noProof/>
+                <w:webHidden/>
+              </w:rPr>
+              <w:t>4</w:t>
+            </w:r>
+            <w:r>
+              <w:rPr>
+                <w:noProof/>
+                <w:webHidden/>
+              </w:rPr>
+              <w:fldChar w:fldCharType="end"/>
+            </w:r>
+          </w:hyperlink>
+        </w:p>
+        <w:p>
+          <w:pPr>
+            <w:pStyle w:val="TOC3"/>
+            <w:tabs>
+              <w:tab w:val="right" w:leader="dot" w:pos="9016"/>
+            </w:tabs>
+            <w:rPr>
+              <w:noProof/>
+            </w:rPr>
+          </w:pPr>
+          <w:hyperlink w:anchor="_Toc41930544" w:history="1">
+            <w:r>
+              <w:rPr>
+                <w:rStyle w:val="Hyperlink"/>
+                <w:noProof/>
+              </w:rPr>
+              <w:t>Effect on Nintendo and future releases</w:t>
+            </w:r>
+            <w:r>
+              <w:rPr>
+                <w:noProof/>
+                <w:webHidden/>
+              </w:rPr>
+              <w:tab/>
+            </w:r>
+            <w:r>
+              <w:rPr>
+                <w:noProof/>
+                <w:webHidden/>
+              </w:rPr>
+              <w:fldChar w:fldCharType="begin"/>
+            </w:r>
+            <w:r>
+              <w:rPr>
+                <w:noProof/>
+                <w:webHidden/>
+              </w:rPr>
+              <w:instrText xml:space="preserve"> PAGEREF _Toc41930544 \h </w:instrText>
+            </w:r>
+            <w:r>
+              <w:rPr>
+                <w:noProof/>
+                <w:webHidden/>
+              </w:rPr>
+            </w:r>
+            <w:r>
+              <w:rPr>
+                <w:noProof/>
+                <w:webHidden/>
+              </w:rPr>
+              <w:fldChar w:fldCharType="separate"/>
+            </w:r>
+            <w:r>
+              <w:rPr>
+                <w:noProof/>
+                <w:webHidden/>
+              </w:rPr>
+              <w:t>5</w:t>
             </w:r>
             <w:r>
               <w:rPr>
@@ -1338,14 +1584,13 @@
             <w:tabs>
               <w:tab w:val="right" w:leader="dot" w:pos="9016"/>
             </w:tabs>
-            <w:spacing w:line="360" w:lineRule="auto"/>
             <w:rPr>
               <w:rFonts w:eastAsiaTheme="minorEastAsia"/>
               <w:noProof/>
               <w:lang w:eastAsia="en-GB"/>
             </w:rPr>
           </w:pPr>
-          <w:hyperlink w:anchor="_Toc41475891" w:history="1">
+          <w:hyperlink w:anchor="_Toc41930545" w:history="1">
             <w:r>
               <w:rPr>
                 <w:rStyle w:val="Hyperlink"/>
@@ -1380,7 +1625,7 @@
                 <w:noProof/>
                 <w:webHidden/>
               </w:rPr>
-              <w:instrText xml:space="preserve"> PAGEREF _Toc41475891 \h </w:instrText>
+              <w:instrText xml:space="preserve"> PAGEREF _Toc41930545 \h </w:instrText>
             </w:r>
             <w:r>
               <w:rPr>
@@ -1400,7 +1645,147 @@
                 <w:noProof/>
                 <w:webHidden/>
               </w:rPr>
-              <w:t>2</w:t>
+              <w:t>5</w:t>
+            </w:r>
+            <w:r>
+              <w:rPr>
+                <w:noProof/>
+                <w:webHidden/>
+              </w:rPr>
+              <w:fldChar w:fldCharType="end"/>
+            </w:r>
+          </w:hyperlink>
+        </w:p>
+        <w:p>
+          <w:pPr>
+            <w:pStyle w:val="TOC2"/>
+            <w:tabs>
+              <w:tab w:val="right" w:leader="dot" w:pos="9016"/>
+            </w:tabs>
+            <w:rPr>
+              <w:rFonts w:eastAsiaTheme="minorEastAsia"/>
+              <w:noProof/>
+              <w:lang w:eastAsia="en-GB"/>
+            </w:rPr>
+          </w:pPr>
+          <w:hyperlink w:anchor="_Toc41930546" w:history="1">
+            <w:r>
+              <w:rPr>
+                <w:rStyle w:val="Hyperlink"/>
+                <w:noProof/>
+              </w:rPr>
+              <w:t>It is a new Console</w:t>
+            </w:r>
+            <w:r>
+              <w:rPr>
+                <w:noProof/>
+                <w:webHidden/>
+              </w:rPr>
+              <w:tab/>
+            </w:r>
+            <w:r>
+              <w:rPr>
+                <w:noProof/>
+                <w:webHidden/>
+              </w:rPr>
+              <w:fldChar w:fldCharType="begin"/>
+            </w:r>
+            <w:r>
+              <w:rPr>
+                <w:noProof/>
+                <w:webHidden/>
+              </w:rPr>
+              <w:instrText xml:space="preserve"> PAGEREF _Toc41930546 \h </w:instrText>
+            </w:r>
+            <w:r>
+              <w:rPr>
+                <w:noProof/>
+                <w:webHidden/>
+              </w:rPr>
+            </w:r>
+            <w:r>
+              <w:rPr>
+                <w:noProof/>
+                <w:webHidden/>
+              </w:rPr>
+              <w:fldChar w:fldCharType="separate"/>
+            </w:r>
+            <w:r>
+              <w:rPr>
+                <w:noProof/>
+                <w:webHidden/>
+              </w:rPr>
+              <w:t>5</w:t>
+            </w:r>
+            <w:r>
+              <w:rPr>
+                <w:noProof/>
+                <w:webHidden/>
+              </w:rPr>
+              <w:fldChar w:fldCharType="end"/>
+            </w:r>
+          </w:hyperlink>
+        </w:p>
+        <w:p>
+          <w:pPr>
+            <w:pStyle w:val="TOC2"/>
+            <w:tabs>
+              <w:tab w:val="right" w:leader="dot" w:pos="9016"/>
+            </w:tabs>
+            <w:rPr>
+              <w:rFonts w:eastAsiaTheme="minorEastAsia"/>
+              <w:noProof/>
+              <w:lang w:eastAsia="en-GB"/>
+            </w:rPr>
+          </w:pPr>
+          <w:hyperlink w:anchor="_Toc41930547" w:history="1">
+            <w:r>
+              <w:rPr>
+                <w:rStyle w:val="Hyperlink"/>
+                <w:noProof/>
+              </w:rPr>
+              <w:t>Third Party Support</w:t>
+            </w:r>
+            <w:r>
+              <w:rPr>
+                <w:noProof/>
+                <w:webHidden/>
+              </w:rPr>
+              <w:tab/>
+            </w:r>
+            <w:r>
+              <w:rPr>
+                <w:noProof/>
+                <w:webHidden/>
+              </w:rPr>
+              <w:fldChar w:fldCharType="begin"/>
+            </w:r>
+            <w:r>
+              <w:rPr>
+                <w:noProof/>
+                <w:webHidden/>
+              </w:rPr>
+              <w:instrText xml:space="preserve"> PAGEREF _Toc41930547 \h </w:instrText>
+            </w:r>
+            <w:r>
+              <w:rPr>
+                <w:noProof/>
+                <w:webHidden/>
+              </w:rPr>
+            </w:r>
+            <w:r>
+              <w:rPr>
+                <w:noProof/>
+                <w:webHidden/>
+              </w:rPr>
+              <w:fldChar w:fldCharType="separate"/>
+            </w:r>
+            <w:r>
+              <w:rPr>
+                <w:noProof/>
+                <w:webHidden/>
+              </w:rPr>
+              <w:t>6</w:t>
             </w:r>
             <w:r>
               <w:rPr>
@@ -1417,14 +1802,13 @@
             <w:tabs>
               <w:tab w:val="right" w:leader="dot" w:pos="9016"/>
             </w:tabs>
-            <w:spacing w:line="360" w:lineRule="auto"/>
             <w:rPr>
               <w:rFonts w:eastAsiaTheme="minorEastAsia"/>
               <w:noProof/>
               <w:lang w:eastAsia="en-GB"/>
             </w:rPr>
           </w:pPr>
-          <w:hyperlink w:anchor="_Toc41475892" w:history="1">
+          <w:hyperlink w:anchor="_Toc41930548" w:history="1">
             <w:r>
               <w:rPr>
                 <w:rStyle w:val="Hyperlink"/>
@@ -1459,7 +1843,7 @@
                 <w:noProof/>
                 <w:webHidden/>
               </w:rPr>
-              <w:instrText xml:space="preserve"> PAGEREF _Toc41475892 \h </w:instrText>
+              <w:instrText xml:space="preserve"> PAGEREF _Toc41930548 \h </w:instrText>
             </w:r>
             <w:r>
               <w:rPr>
@@ -1479,7 +1863,287 @@
                 <w:noProof/>
                 <w:webHidden/>
               </w:rPr>
-              <w:t>2</w:t>
+              <w:t>6</w:t>
+            </w:r>
+            <w:r>
+              <w:rPr>
+                <w:noProof/>
+                <w:webHidden/>
+              </w:rPr>
+              <w:fldChar w:fldCharType="end"/>
+            </w:r>
+          </w:hyperlink>
+        </w:p>
+        <w:p>
+          <w:pPr>
+            <w:pStyle w:val="TOC1"/>
+            <w:tabs>
+              <w:tab w:val="right" w:leader="dot" w:pos="9016"/>
+            </w:tabs>
+            <w:rPr>
+              <w:rFonts w:eastAsiaTheme="minorEastAsia"/>
+              <w:noProof/>
+              <w:lang w:eastAsia="en-GB"/>
+            </w:rPr>
+          </w:pPr>
+          <w:hyperlink w:anchor="_Toc41930549" w:history="1">
+            <w:r>
+              <w:rPr>
+                <w:rStyle w:val="Hyperlink"/>
+                <w:noProof/>
+              </w:rPr>
+              <w:t>Appendix</w:t>
+            </w:r>
+            <w:r>
+              <w:rPr>
+                <w:noProof/>
+                <w:webHidden/>
+              </w:rPr>
+              <w:tab/>
+            </w:r>
+            <w:r>
+              <w:rPr>
+                <w:noProof/>
+                <w:webHidden/>
+              </w:rPr>
+              <w:fldChar w:fldCharType="begin"/>
+            </w:r>
+            <w:r>
+              <w:rPr>
+                <w:noProof/>
+                <w:webHidden/>
+              </w:rPr>
+              <w:instrText xml:space="preserve"> PAGEREF _Toc41930549 \h </w:instrText>
+            </w:r>
+            <w:r>
+              <w:rPr>
+                <w:noProof/>
+                <w:webHidden/>
+              </w:rPr>
+            </w:r>
+            <w:r>
+              <w:rPr>
+                <w:noProof/>
+                <w:webHidden/>
+              </w:rPr>
+              <w:fldChar w:fldCharType="separate"/>
+            </w:r>
+            <w:r>
+              <w:rPr>
+                <w:noProof/>
+                <w:webHidden/>
+              </w:rPr>
+              <w:t>7</w:t>
+            </w:r>
+            <w:r>
+              <w:rPr>
+                <w:noProof/>
+                <w:webHidden/>
+              </w:rPr>
+              <w:fldChar w:fldCharType="end"/>
+            </w:r>
+          </w:hyperlink>
+        </w:p>
+        <w:p>
+          <w:pPr>
+            <w:pStyle w:val="TOC2"/>
+            <w:tabs>
+              <w:tab w:val="right" w:leader="dot" w:pos="9016"/>
+            </w:tabs>
+            <w:rPr>
+              <w:rFonts w:eastAsiaTheme="minorEastAsia"/>
+              <w:noProof/>
+              <w:lang w:eastAsia="en-GB"/>
+            </w:rPr>
+          </w:pPr>
+          <w:hyperlink w:anchor="_Toc41930550" w:history="1">
+            <w:r>
+              <w:rPr>
+                <w:rStyle w:val="Hyperlink"/>
+                <w:noProof/>
+              </w:rPr>
+              <w:t>Appendix 1: Bibliography</w:t>
+            </w:r>
+            <w:r>
+              <w:rPr>
+                <w:noProof/>
+                <w:webHidden/>
+              </w:rPr>
+              <w:tab/>
+            </w:r>
+            <w:r>
+              <w:rPr>
+                <w:noProof/>
+                <w:webHidden/>
+              </w:rPr>
+              <w:fldChar w:fldCharType="begin"/>
+            </w:r>
+            <w:r>
+              <w:rPr>
+                <w:noProof/>
+                <w:webHidden/>
+              </w:rPr>
+              <w:instrText xml:space="preserve"> PAGEREF _Toc41930550 \h </w:instrText>
+            </w:r>
+            <w:r>
+              <w:rPr>
+                <w:noProof/>
+                <w:webHidden/>
+              </w:rPr>
+            </w:r>
+            <w:r>
+              <w:rPr>
+                <w:noProof/>
+                <w:webHidden/>
+              </w:rPr>
+              <w:fldChar w:fldCharType="separate"/>
+            </w:r>
+            <w:r>
+              <w:rPr>
+                <w:noProof/>
+                <w:webHidden/>
+              </w:rPr>
+              <w:t>7</w:t>
+            </w:r>
+            <w:r>
+              <w:rPr>
+                <w:noProof/>
+                <w:webHidden/>
+              </w:rPr>
+              <w:fldChar w:fldCharType="end"/>
+            </w:r>
+          </w:hyperlink>
+        </w:p>
+        <w:p>
+          <w:pPr>
+            <w:pStyle w:val="TOC2"/>
+            <w:tabs>
+              <w:tab w:val="right" w:leader="dot" w:pos="9016"/>
+            </w:tabs>
+            <w:rPr>
+              <w:rFonts w:eastAsiaTheme="minorEastAsia"/>
+              <w:noProof/>
+              <w:lang w:eastAsia="en-GB"/>
+            </w:rPr>
+          </w:pPr>
+          <w:hyperlink w:anchor="_Toc41930551" w:history="1">
+            <w:r>
+              <w:rPr>
+                <w:rStyle w:val="Hyperlink"/>
+                <w:noProof/>
+              </w:rPr>
+              <w:t>Appendix 2: PlayStation Controller</w:t>
+            </w:r>
+            <w:r>
+              <w:rPr>
+                <w:noProof/>
+                <w:webHidden/>
+              </w:rPr>
+              <w:tab/>
+            </w:r>
+            <w:r>
+              <w:rPr>
+                <w:noProof/>
+                <w:webHidden/>
+              </w:rPr>
+              <w:fldChar w:fldCharType="begin"/>
+            </w:r>
+            <w:r>
+              <w:rPr>
+                <w:noProof/>
+                <w:webHidden/>
+              </w:rPr>
+              <w:instrText xml:space="preserve"> PAGEREF _Toc41930551 \h </w:instrText>
+            </w:r>
+            <w:r>
+              <w:rPr>
+                <w:noProof/>
+                <w:webHidden/>
+              </w:rPr>
+            </w:r>
+            <w:r>
+              <w:rPr>
+                <w:noProof/>
+                <w:webHidden/>
+              </w:rPr>
+              <w:fldChar w:fldCharType="separate"/>
+            </w:r>
+            <w:r>
+              <w:rPr>
+                <w:noProof/>
+                <w:webHidden/>
+              </w:rPr>
+              <w:t>8</w:t>
+            </w:r>
+            <w:r>
+              <w:rPr>
+                <w:noProof/>
+                <w:webHidden/>
+              </w:rPr>
+              <w:fldChar w:fldCharType="end"/>
+            </w:r>
+          </w:hyperlink>
+        </w:p>
+        <w:p>
+          <w:pPr>
+            <w:pStyle w:val="TOC2"/>
+            <w:tabs>
+              <w:tab w:val="right" w:leader="dot" w:pos="9016"/>
+            </w:tabs>
+            <w:rPr>
+              <w:rFonts w:eastAsiaTheme="minorEastAsia"/>
+              <w:noProof/>
+              <w:lang w:eastAsia="en-GB"/>
+            </w:rPr>
+          </w:pPr>
+          <w:hyperlink w:anchor="_Toc41930552" w:history="1">
+            <w:r>
+              <w:rPr>
+                <w:rStyle w:val="Hyperlink"/>
+                <w:noProof/>
+              </w:rPr>
+              <w:t>Appendix 3: DuelShock Controller</w:t>
+            </w:r>
+            <w:r>
+              <w:rPr>
+                <w:noProof/>
+                <w:webHidden/>
+              </w:rPr>
+              <w:tab/>
+            </w:r>
+            <w:r>
+              <w:rPr>
+                <w:noProof/>
+                <w:webHidden/>
+              </w:rPr>
+              <w:fldChar w:fldCharType="begin"/>
+            </w:r>
+            <w:r>
+              <w:rPr>
+                <w:noProof/>
+                <w:webHidden/>
+              </w:rPr>
+              <w:instrText xml:space="preserve"> PAGEREF _Toc41930552 \h </w:instrText>
+            </w:r>
+            <w:r>
+              <w:rPr>
+                <w:noProof/>
+                <w:webHidden/>
+              </w:rPr>
+            </w:r>
+            <w:r>
+              <w:rPr>
+                <w:noProof/>
+                <w:webHidden/>
+              </w:rPr>
+              <w:fldChar w:fldCharType="separate"/>
+            </w:r>
+            <w:r>
+              <w:rPr>
+                <w:noProof/>
+                <w:webHidden/>
+              </w:rPr>
+              <w:t>8</w:t>
             </w:r>
             <w:r>
               <w:rPr>
@@ -1528,7 +2192,7 @@
           <w:szCs w:val="24"/>
         </w:rPr>
       </w:pPr>
-      <w:bookmarkStart w:id="0" w:name="_Toc41475887"/>
+      <w:bookmarkStart w:id="0" w:name="_Toc41930534"/>
       <w:r>
         <w:lastRenderedPageBreak/>
         <w:t>Critical Discussion</w:t>
@@ -1550,17 +2214,26 @@
         <w:pStyle w:val="Heading2"/>
         <w:spacing w:line="360" w:lineRule="auto"/>
       </w:pPr>
-      <w:bookmarkStart w:id="1" w:name="_Toc41475888"/>
+      <w:bookmarkStart w:id="1" w:name="_Toc41930535"/>
       <w:r>
         <w:t>Introduction</w:t>
       </w:r>
       <w:bookmarkEnd w:id="1"/>
+    </w:p>
+    <w:p>
+      <w:pPr>
+        <w:pStyle w:val="WordCountStyle"/>
+      </w:pPr>
+      <w:r>
+        <w:t xml:space="preserve">Within the games industry today </w:t>
+      </w:r>
     </w:p>
     <w:p>
       <w:pPr>
         <w:pStyle w:val="Heading2"/>
         <w:spacing w:line="360" w:lineRule="auto"/>
       </w:pPr>
+      <w:bookmarkStart w:id="2" w:name="_Toc41930536"/>
       <w:r>
         <w:t xml:space="preserve">Successful Console </w:t>
       </w:r>
@@ -1570,22 +2243,34 @@
       <w:r>
         <w:t xml:space="preserve"> PlayStation</w:t>
       </w:r>
+      <w:bookmarkEnd w:id="2"/>
     </w:p>
     <w:p>
       <w:pPr>
         <w:pStyle w:val="Heading3"/>
         <w:spacing w:line="360" w:lineRule="auto"/>
       </w:pPr>
+      <w:bookmarkStart w:id="3" w:name="_Toc41930537"/>
       <w:r>
         <w:t>Background</w:t>
       </w:r>
+      <w:bookmarkEnd w:id="3"/>
     </w:p>
     <w:p>
       <w:pPr>
         <w:pStyle w:val="WordCountStyle"/>
       </w:pPr>
       <w:r>
-        <w:t>On the 2</w:t>
+        <w:t>Sony Computer Entertainment released the PlayStation (also known as the PS1) as their first gaming console</w:t>
+      </w:r>
+      <w:r>
+        <w:t xml:space="preserve"> </w:t>
+      </w:r>
+      <w:r>
+        <w:t>o</w:t>
+      </w:r>
+      <w:r>
+        <w:t>n the 2</w:t>
       </w:r>
       <w:r>
         <w:t>9th September 1995 in European regions (9th September 1995 in America and</w:t>
@@ -1594,19 +2279,13 @@
         <w:t xml:space="preserve"> </w:t>
       </w:r>
       <w:r>
-        <w:t>3rd December 1994 in Japan) Sony Computer Entertainment released the PlayStation (</w:t>
-      </w:r>
-      <w:r>
-        <w:t>also</w:t>
-      </w:r>
-      <w:r>
-        <w:t xml:space="preserve"> known as the PS1) as th</w:t>
-      </w:r>
-      <w:r>
-        <w:t>eir</w:t>
-      </w:r>
-      <w:r>
-        <w:t xml:space="preserve"> first gaming console. As shown on the official PlayStation website related to the </w:t>
+        <w:t xml:space="preserve">3rd December 1994 in Japan). </w:t>
+      </w:r>
+      <w:r>
+        <w:t xml:space="preserve"> </w:t>
+      </w:r>
+      <w:r>
+        <w:t xml:space="preserve">As shown on the official PlayStation website related to the </w:t>
       </w:r>
       <w:r>
         <w:t xml:space="preserve">PlayStation </w:t>
@@ -1616,6 +2295,7 @@
           <w:id w:val="-481386368"/>
           <w:citation/>
         </w:sdtPr>
+        <w:sdtEndPr/>
         <w:sdtContent>
           <w:r>
             <w:rPr>
@@ -1637,7 +2317,7 @@
           </w:r>
           <w:r>
             <w:rPr>
-              <w:rStyle w:val="WordCountStyleChar"/>
+              <w:noProof/>
             </w:rPr>
             <w:t>(Sony, n.d.)</w:t>
           </w:r>
@@ -1650,28 +2330,53 @@
         </w:sdtContent>
       </w:sdt>
       <w:r>
-        <w:t xml:space="preserve"> “PlayStation Games </w:t>
-      </w:r>
-      <w:r>
+        <w:t xml:space="preserve"> </w:t>
+      </w:r>
+      <w:r>
+        <w:rPr>
+          <w:i/>
+          <w:iCs/>
+        </w:rPr>
+        <w:t xml:space="preserve">“PlayStation Games </w:t>
+      </w:r>
+      <w:r>
+        <w:rPr>
+          <w:i/>
+          <w:iCs/>
+        </w:rPr>
         <w:t>w</w:t>
       </w:r>
       <w:r>
+        <w:rPr>
+          <w:i/>
+          <w:iCs/>
+        </w:rPr>
         <w:t xml:space="preserve">ere the first to be released on </w:t>
       </w:r>
       <w:r>
-        <w:t>CD and boasted advanced 3D polygon graphics</w:t>
-      </w:r>
-      <w:r>
-        <w:t>”. However even with this the consoles main selling point was its large amount of</w:t>
+        <w:rPr>
+          <w:i/>
+          <w:iCs/>
+        </w:rPr>
+        <w:t>CD and boasted advanced 3D polygon graphics”</w:t>
+      </w:r>
+      <w:r>
+        <w:t>. However</w:t>
+      </w:r>
+      <w:r>
+        <w:t>,</w:t>
+      </w:r>
+      <w:r>
+        <w:t xml:space="preserve"> the consoles main selling point was its large amount of </w:t>
+      </w:r>
+      <w:r>
+        <w:t>third-party</w:t>
       </w:r>
       <w:r>
         <w:t xml:space="preserve"> </w:t>
       </w:r>
       <w:r>
-        <w:t>third-party</w:t>
-      </w:r>
-      <w:r>
-        <w:t xml:space="preserve"> support</w:t>
+        <w:t>games</w:t>
       </w:r>
       <w:r>
         <w:t xml:space="preserve">. </w:t>
@@ -1682,22 +2387,49 @@
         <w:pStyle w:val="Heading3"/>
         <w:spacing w:line="360" w:lineRule="auto"/>
       </w:pPr>
+      <w:bookmarkStart w:id="4" w:name="_Toc41930538"/>
       <w:r>
         <w:t>Marketing Campaign</w:t>
       </w:r>
+      <w:bookmarkEnd w:id="4"/>
     </w:p>
     <w:p>
       <w:pPr>
         <w:pStyle w:val="WordCountStyle"/>
       </w:pPr>
       <w:r>
-        <w:t xml:space="preserve">At the time of PlayStations release, game consoles were primarily produced by Nintendo and SEGA and mainly focused on their large first party catalogue of games. While there were many third-party developers on the consoles produced by those companies, many of them were not as popular as their first party intellectual properties. With the release of the PlayStation, a large focus on third party releases, and with this 1300 recorded games were released onto the platform (according to the website List Challenges </w:t>
+        <w:t xml:space="preserve">At the time of PlayStations release, game consoles were primarily produced by Nintendo and SEGA and mainly focused on their large first party catalogue of games. While there were many third-party developers on the consoles produced by those companies, many of them were not as popular as their first party </w:t>
+      </w:r>
+      <w:r>
+        <w:t>games</w:t>
+      </w:r>
+      <w:r>
+        <w:t>. With the release of the PlayStation</w:t>
+      </w:r>
+      <w:r>
+        <w:t xml:space="preserve"> there was </w:t>
+      </w:r>
+      <w:r>
+        <w:t>a large focus on third party releases</w:t>
+      </w:r>
+      <w:r>
+        <w:t>.</w:t>
+      </w:r>
+      <w:r>
+        <w:t xml:space="preserve"> 1</w:t>
+      </w:r>
+      <w:r>
+        <w:t>,</w:t>
+      </w:r>
+      <w:r>
+        <w:t xml:space="preserve">300 games were released onto the platform (according to the website List Challenges </w:t>
       </w:r>
       <w:sdt>
         <w:sdtPr>
           <w:id w:val="-167646253"/>
           <w:citation/>
         </w:sdtPr>
+        <w:sdtEndPr/>
         <w:sdtContent>
           <w:r>
             <w:fldChar w:fldCharType="begin"/>
@@ -1712,21 +2444,7 @@
             <w:rPr>
               <w:noProof/>
             </w:rPr>
-            <w:t>(</w:t>
-          </w:r>
-          <w:r>
-            <w:rPr>
-              <w:i/>
-              <w:iCs/>
-              <w:noProof/>
-            </w:rPr>
-            <w:t>List Challenges, n.d.</w:t>
-          </w:r>
-          <w:r>
-            <w:rPr>
-              <w:noProof/>
-            </w:rPr>
-            <w:t>)</w:t>
+            <w:t>(List Challenges, n.d.)</w:t>
           </w:r>
           <w:r>
             <w:fldChar w:fldCharType="end"/>
@@ -1734,16 +2452,201 @@
         </w:sdtContent>
       </w:sdt>
       <w:r>
-        <w:t>) by the end of the consoles life span</w:t>
-      </w:r>
-      <w:r>
-        <w:t>, many of which were exclusive to the PlayStation</w:t>
-      </w:r>
-      <w:r>
-        <w:t>.</w:t>
-      </w:r>
-      <w:r>
-        <w:t xml:space="preserve"> With the focus on third party games, many companies decided it best to only publish games onto the PlayStation. </w:t>
+        <w:t>) by the end of the consoles life span, many of which were exclusive to the PlayStation. With the focus on third party games, many companies decided it best to only publish games onto the PlayStation.</w:t>
+      </w:r>
+    </w:p>
+    <w:p>
+      <w:pPr>
+        <w:pStyle w:val="Heading3"/>
+      </w:pPr>
+      <w:bookmarkStart w:id="5" w:name="_Toc41930539"/>
+      <w:r>
+        <w:t>PlayStation Controllers</w:t>
+      </w:r>
+      <w:bookmarkEnd w:id="5"/>
+    </w:p>
+    <w:p>
+      <w:pPr>
+        <w:pStyle w:val="WordCountStyle"/>
+      </w:pPr>
+      <w:r>
+        <w:t xml:space="preserve">One of the most important </w:t>
+      </w:r>
+      <w:r>
+        <w:t xml:space="preserve">reasons for </w:t>
+      </w:r>
+      <w:r>
+        <w:t xml:space="preserve">the success of the PlayStation was its line of controllers. Most of the information gathered about the controllers was </w:t>
+      </w:r>
+      <w:r>
+        <w:t xml:space="preserve">an article from </w:t>
+      </w:r>
+      <w:r>
+        <w:rPr>
+          <w:b/>
+          <w:bCs/>
+        </w:rPr>
+        <w:t xml:space="preserve">DEN OF GEEK </w:t>
+      </w:r>
+      <w:r>
+        <w:t xml:space="preserve">created by </w:t>
+      </w:r>
+      <w:r>
+        <w:rPr>
+          <w:b/>
+          <w:bCs/>
+        </w:rPr>
+        <w:t>Matthew Byrd</w:t>
+      </w:r>
+      <w:r>
+        <w:t xml:space="preserve"> </w:t>
+      </w:r>
+      <w:sdt>
+        <w:sdtPr>
+          <w:rPr>
+            <w:i/>
+            <w:iCs/>
+          </w:rPr>
+          <w:id w:val="-1175252799"/>
+          <w:citation/>
+        </w:sdtPr>
+        <w:sdtEndPr>
+          <w:rPr>
+            <w:i w:val="0"/>
+            <w:iCs w:val="0"/>
+          </w:rPr>
+        </w:sdtEndPr>
+        <w:sdtContent>
+          <w:r>
+            <w:rPr>
+              <w:i/>
+              <w:iCs/>
+            </w:rPr>
+            <w:fldChar w:fldCharType="begin"/>
+          </w:r>
+          <w:r>
+            <w:rPr>
+              <w:i/>
+              <w:iCs/>
+            </w:rPr>
+            <w:instrText xml:space="preserve"> CITATION Byr20 \l 2057 </w:instrText>
+          </w:r>
+          <w:r>
+            <w:rPr>
+              <w:i/>
+              <w:iCs/>
+            </w:rPr>
+            <w:fldChar w:fldCharType="separate"/>
+          </w:r>
+          <w:r>
+            <w:rPr>
+              <w:noProof/>
+            </w:rPr>
+            <w:t>(Byrd, 2020)</w:t>
+          </w:r>
+          <w:r>
+            <w:rPr>
+              <w:i/>
+              <w:iCs/>
+            </w:rPr>
+            <w:fldChar w:fldCharType="end"/>
+          </w:r>
+        </w:sdtContent>
+      </w:sdt>
+      <w:r>
+        <w:t xml:space="preserve">. </w:t>
+      </w:r>
+      <w:r>
+        <w:t>The first of these controllers was simply known as the “PlayStation Controller”</w:t>
+      </w:r>
+      <w:r>
+        <w:t xml:space="preserve"> (As seen in Appendix 2)</w:t>
+      </w:r>
+      <w:r>
+        <w:t>. Th</w:t>
+      </w:r>
+      <w:r>
+        <w:t xml:space="preserve">e controller sported a D-pad on the left side, two buttons in the </w:t>
+      </w:r>
+      <w:proofErr w:type="gramStart"/>
+      <w:r>
+        <w:t>middle labelled</w:t>
+      </w:r>
+      <w:proofErr w:type="gramEnd"/>
+      <w:r>
+        <w:t xml:space="preserve"> start and select and </w:t>
+      </w:r>
+      <w:r>
+        <w:t>four</w:t>
+      </w:r>
+      <w:r>
+        <w:t xml:space="preserve"> buttons on the back of the controller (two on the left and two on the right). </w:t>
+      </w:r>
+      <w:r>
+        <w:t>However,</w:t>
+      </w:r>
+      <w:r>
+        <w:t xml:space="preserve"> the most important implementation for the controller was its four face buttons on the right side of the controller labelled circle, square, triangle and cross. These buttons were important for the controller due to them being designed </w:t>
+      </w:r>
+      <w:r>
+        <w:t xml:space="preserve">for universal actions between games, for example cross and circle buttons were made for either saying yes or no to an action, while square was designed for opening a menu and triangle was designed to re-centre the camera in a 3d game. This was </w:t>
+      </w:r>
+      <w:r>
+        <w:lastRenderedPageBreak/>
+        <w:t xml:space="preserve">extremely important for </w:t>
+      </w:r>
+      <w:r>
+        <w:t>players</w:t>
+      </w:r>
+      <w:r>
+        <w:t xml:space="preserve"> due to the system having a near universal control system. Players who decided to buy a new game would not need to adjust to the controls as much </w:t>
+      </w:r>
+      <w:r>
+        <w:t>whil</w:t>
+      </w:r>
+      <w:r>
+        <w:t>st</w:t>
+      </w:r>
+      <w:r>
+        <w:t xml:space="preserve"> playing, increasing enjoyment </w:t>
+      </w:r>
+      <w:r>
+        <w:t>and in turn the</w:t>
+      </w:r>
+      <w:r>
+        <w:t xml:space="preserve"> system.</w:t>
+      </w:r>
+      <w:r>
+        <w:t xml:space="preserve"> Later additions to the controller included the “Dual Analog” </w:t>
+      </w:r>
+      <w:r>
+        <w:t>controller</w:t>
+      </w:r>
+      <w:r>
+        <w:t xml:space="preserve"> </w:t>
+      </w:r>
+      <w:r>
+        <w:t xml:space="preserve">which included two </w:t>
+      </w:r>
+      <w:proofErr w:type="spellStart"/>
+      <w:r>
+        <w:t>a</w:t>
+      </w:r>
+      <w:r>
+        <w:t>nalog</w:t>
+      </w:r>
+      <w:proofErr w:type="spellEnd"/>
+      <w:r>
+        <w:t xml:space="preserve"> </w:t>
+      </w:r>
+      <w:r>
+        <w:t>sticks which doubled as buttons and the “DualShock” controller</w:t>
+      </w:r>
+      <w:r>
+        <w:t xml:space="preserve"> (As seen in Appendix 3)</w:t>
+      </w:r>
+      <w:r>
+        <w:t xml:space="preserve"> later added vibration to it.</w:t>
       </w:r>
     </w:p>
     <w:p>
@@ -1751,6 +2654,7 @@
         <w:pStyle w:val="Heading3"/>
         <w:spacing w:line="360" w:lineRule="auto"/>
       </w:pPr>
+      <w:bookmarkStart w:id="6" w:name="_Toc41930540"/>
       <w:r>
         <w:t xml:space="preserve">Effect on </w:t>
       </w:r>
@@ -1760,19 +2664,23 @@
       <w:r>
         <w:t xml:space="preserve"> and future releases</w:t>
       </w:r>
+      <w:bookmarkEnd w:id="6"/>
     </w:p>
     <w:p>
       <w:pPr>
         <w:pStyle w:val="WordCountStyle"/>
       </w:pPr>
       <w:r>
-        <w:t xml:space="preserve">Thanks to the release of the PlayStation, </w:t>
-      </w:r>
-      <w:r>
-        <w:t>it</w:t>
-      </w:r>
-      <w:r>
-        <w:t xml:space="preserve"> has been shown that third party support is the primary  </w:t>
+        <w:t>Thanks to what was previously stated, the console was able to sell 102 million units and led to the creation of the PlayStation 2 which sold over 155 million units and is still the highest grossing games console of all time. Also the DualShock controller</w:t>
+      </w:r>
+      <w:r>
+        <w:t xml:space="preserve"> was used for the creation of the PlayStation 2, 3 and 4 with only minor changes to its overall design and many of the design elements from the DualShock became staples in controller design for both for many of the controllers created in the years since its release such as the Wii Classic and Pro Controllers and the XBOX, XBOX 360, and XBOX One Controllers. The largest influence the PlayStation made to the games industry however was its third party focus, showing how important third party developers were for the games industry especially highlighted since Sony was technically a third party to the console market at the time, allowing other companies such as Microsoft and </w:t>
+      </w:r>
+      <w:r>
+        <w:t>V</w:t>
+      </w:r>
+      <w:r>
+        <w:t>alve to join in.</w:t>
       </w:r>
     </w:p>
     <w:p>
@@ -1798,11 +2706,10 @@
         <w:pStyle w:val="Heading2"/>
         <w:spacing w:line="360" w:lineRule="auto"/>
       </w:pPr>
-      <w:bookmarkStart w:id="2" w:name="_Toc41475890"/>
+      <w:bookmarkStart w:id="7" w:name="_Toc41930541"/>
       <w:r>
         <w:t xml:space="preserve">Failed </w:t>
       </w:r>
-      <w:bookmarkEnd w:id="2"/>
       <w:r>
         <w:t>Console</w:t>
       </w:r>
@@ -1812,15 +2719,18 @@
       <w:r>
         <w:t>The Wii U</w:t>
       </w:r>
+      <w:bookmarkEnd w:id="7"/>
     </w:p>
     <w:p>
       <w:pPr>
         <w:pStyle w:val="Heading3"/>
         <w:spacing w:line="360" w:lineRule="auto"/>
       </w:pPr>
+      <w:bookmarkStart w:id="8" w:name="_Toc41930542"/>
       <w:r>
         <w:t>Background on the game and franchise</w:t>
       </w:r>
+      <w:bookmarkEnd w:id="8"/>
     </w:p>
     <w:p>
       <w:pPr>
@@ -1903,25 +2813,13 @@
         <w:t>71 million</w:t>
       </w:r>
       <w:r>
-        <w:t xml:space="preserve"> </w:t>
-      </w:r>
-      <w:r>
-        <w:t xml:space="preserve">systems </w:t>
-      </w:r>
-      <w:r>
-        <w:t xml:space="preserve">and the current Nintendo console the Switch which sold </w:t>
+        <w:t xml:space="preserve"> systems and the current Nintendo console the Switch which sold </w:t>
       </w:r>
       <w:r>
         <w:t xml:space="preserve">56 </w:t>
       </w:r>
       <w:r>
-        <w:t xml:space="preserve">million </w:t>
-      </w:r>
-      <w:r>
-        <w:t>systems</w:t>
-      </w:r>
-      <w:r>
-        <w:t xml:space="preserve"> </w:t>
+        <w:t xml:space="preserve">million systems </w:t>
       </w:r>
       <w:r>
         <w:t>in the same period as set out in the graph below</w:t>
@@ -1938,6 +2836,7 @@
           <w:id w:val="-1408224845"/>
           <w:citation/>
         </w:sdtPr>
+        <w:sdtEndPr/>
         <w:sdtContent>
           <w:r>
             <w:rPr>
@@ -2058,9 +2957,11 @@
         <w:pStyle w:val="Heading3"/>
         <w:spacing w:line="360" w:lineRule="auto"/>
       </w:pPr>
+      <w:bookmarkStart w:id="9" w:name="_Toc41930543"/>
       <w:r>
         <w:t>Marketing Campaign</w:t>
       </w:r>
+      <w:bookmarkEnd w:id="9"/>
     </w:p>
     <w:p>
       <w:pPr>
@@ -2092,6 +2993,7 @@
           <w:id w:val="1007939537"/>
           <w:citation/>
         </w:sdtPr>
+        <w:sdtEndPr/>
         <w:sdtContent>
           <w:r>
             <w:fldChar w:fldCharType="begin"/>
@@ -2200,6 +3102,7 @@
           <w:id w:val="2021199546"/>
           <w:citation/>
         </w:sdtPr>
+        <w:sdtEndPr/>
         <w:sdtContent>
           <w:r>
             <w:rPr>
@@ -2224,8 +3127,6 @@
           </w:r>
           <w:r>
             <w:rPr>
-              <w:i/>
-              <w:iCs/>
               <w:noProof/>
             </w:rPr>
             <w:t>(WhatIsWiiU)</w:t>
@@ -2427,9 +3328,11 @@
         <w:pStyle w:val="Heading3"/>
         <w:spacing w:line="360" w:lineRule="auto"/>
       </w:pPr>
+      <w:bookmarkStart w:id="10" w:name="_Toc41930544"/>
       <w:r>
         <w:t>Effect on Nintendo and future releases</w:t>
       </w:r>
+      <w:bookmarkEnd w:id="10"/>
     </w:p>
     <w:p>
       <w:pPr>
@@ -2468,6 +3371,7 @@
           <w:id w:val="-285044088"/>
           <w:citation/>
         </w:sdtPr>
+        <w:sdtEndPr/>
         <w:sdtContent>
           <w:r>
             <w:rPr>
@@ -2492,8 +3396,6 @@
           </w:r>
           <w:r>
             <w:rPr>
-              <w:i/>
-              <w:iCs/>
               <w:noProof/>
             </w:rPr>
             <w:t>(Tassi, 2014)</w:t>
@@ -2561,10 +3463,7 @@
         <w:t xml:space="preserve"> when </w:t>
       </w:r>
       <w:r>
-        <w:t>Nintendo</w:t>
-      </w:r>
-      <w:r>
-        <w:t xml:space="preserve">’s </w:t>
+        <w:t xml:space="preserve">Nintendo’s </w:t>
       </w:r>
       <w:r>
         <w:t>next home console the Switch was released</w:t>
@@ -2590,28 +3489,6 @@
       <w:r>
         <w:t>announced many more games to be released in the months following its release including many of those games being from third party developers.</w:t>
       </w:r>
-    </w:p>
-    <w:p>
-      <w:pPr>
-        <w:pStyle w:val="Heading1"/>
-        <w:spacing w:line="360" w:lineRule="auto"/>
-      </w:pPr>
-      <w:bookmarkStart w:id="3" w:name="_Toc41475891"/>
-      <w:r>
-        <w:t>Reflection</w:t>
-      </w:r>
-      <w:r>
-        <w:t xml:space="preserve">: </w:t>
-      </w:r>
-      <w:r>
-        <w:rPr>
-          <w:rFonts w:asciiTheme="minorHAnsi" w:hAnsiTheme="minorHAnsi" w:cstheme="minorHAnsi"/>
-          <w:sz w:val="24"/>
-          <w:szCs w:val="24"/>
-        </w:rPr>
-        <w:t>The quality of your reflection of the societal, commercial, and business implications of successful and non-successful games.</w:t>
-      </w:r>
-      <w:bookmarkEnd w:id="3"/>
     </w:p>
     <w:p>
       <w:pPr>
@@ -2623,7 +3500,256 @@
           <w:szCs w:val="24"/>
         </w:rPr>
       </w:pPr>
-      <w:bookmarkStart w:id="4" w:name="_Toc41475892"/>
+      <w:bookmarkStart w:id="11" w:name="_Toc41930545"/>
+      <w:r>
+        <w:t>Reflection</w:t>
+      </w:r>
+      <w:r>
+        <w:t xml:space="preserve">: </w:t>
+      </w:r>
+      <w:r>
+        <w:rPr>
+          <w:rFonts w:asciiTheme="minorHAnsi" w:hAnsiTheme="minorHAnsi" w:cstheme="minorHAnsi"/>
+          <w:sz w:val="24"/>
+          <w:szCs w:val="24"/>
+        </w:rPr>
+        <w:t>The quality of your reflection of the societal, commercial, and business implications of successful and non-successful games.</w:t>
+      </w:r>
+      <w:bookmarkEnd w:id="11"/>
+    </w:p>
+    <w:p>
+      <w:pPr>
+        <w:pStyle w:val="WordCountStyle"/>
+      </w:pPr>
+      <w:r>
+        <w:t>When comparing the PlayStation and the Wii U</w:t>
+      </w:r>
+      <w:r>
+        <w:t xml:space="preserve"> there are</w:t>
+      </w:r>
+      <w:r>
+        <w:t xml:space="preserve"> many similarities in their approach</w:t>
+      </w:r>
+      <w:r>
+        <w:t xml:space="preserve">, </w:t>
+      </w:r>
+      <w:r>
+        <w:t>such as the marketing of the controller</w:t>
+      </w:r>
+      <w:r>
+        <w:t>.  H</w:t>
+      </w:r>
+      <w:r>
+        <w:t>owever</w:t>
+      </w:r>
+      <w:r>
+        <w:t>,</w:t>
+      </w:r>
+      <w:r>
+        <w:t xml:space="preserve"> </w:t>
+      </w:r>
+      <w:r>
+        <w:t>many of the differences between them show why one failed and the other succeede</w:t>
+      </w:r>
+      <w:r>
+        <w:t>d as explained below.</w:t>
+      </w:r>
+    </w:p>
+    <w:p>
+      <w:pPr>
+        <w:pStyle w:val="Heading2"/>
+      </w:pPr>
+      <w:bookmarkStart w:id="12" w:name="_Toc41930546"/>
+      <w:r>
+        <w:t>It is a new Console</w:t>
+      </w:r>
+      <w:bookmarkEnd w:id="12"/>
+    </w:p>
+    <w:p>
+      <w:pPr>
+        <w:pStyle w:val="WordCountStyle"/>
+      </w:pPr>
+      <w:r>
+        <w:t>The first was the difference was how they approached the idea of it being a new console.</w:t>
+      </w:r>
+      <w:r>
+        <w:t xml:space="preserve">  T</w:t>
+      </w:r>
+      <w:r>
+        <w:t>he Wii U was the successor to the Wii</w:t>
+      </w:r>
+      <w:r>
+        <w:t>,</w:t>
+      </w:r>
+      <w:r>
+        <w:t xml:space="preserve"> however</w:t>
+      </w:r>
+      <w:r>
+        <w:t>,</w:t>
+      </w:r>
+      <w:r>
+        <w:t xml:space="preserve"> due to </w:t>
+      </w:r>
+      <w:r>
+        <w:t xml:space="preserve">their over focus on the controller and the similarities in the names, the Wii U was seen as an add on to the Wii as </w:t>
+      </w:r>
+      <w:r>
+        <w:t>o</w:t>
+      </w:r>
+      <w:r>
+        <w:t xml:space="preserve">pposed to its successor. </w:t>
+      </w:r>
+      <w:r>
+        <w:t>In contrast</w:t>
+      </w:r>
+      <w:r>
+        <w:t xml:space="preserve"> the PlayStation was fully marketed as being new, a new console, </w:t>
+      </w:r>
+      <w:r>
+        <w:t xml:space="preserve">a </w:t>
+      </w:r>
+      <w:r>
+        <w:t xml:space="preserve">new </w:t>
+      </w:r>
+      <w:r>
+        <w:lastRenderedPageBreak/>
+        <w:t>controller and even a new company entering the console market</w:t>
+      </w:r>
+      <w:r>
+        <w:t>.  This was</w:t>
+      </w:r>
+      <w:r>
+        <w:t xml:space="preserve"> </w:t>
+      </w:r>
+      <w:r>
+        <w:t xml:space="preserve">in addition to </w:t>
+      </w:r>
+      <w:r>
+        <w:t xml:space="preserve">the masses of new games and </w:t>
+      </w:r>
+      <w:proofErr w:type="gramStart"/>
+      <w:r>
+        <w:t>third party</w:t>
+      </w:r>
+      <w:proofErr w:type="gramEnd"/>
+      <w:r>
+        <w:t xml:space="preserve"> developers that can only be played on the console. This shows the importance of branding a game or console as being brand new since it turn</w:t>
+      </w:r>
+      <w:r>
+        <w:t>ed</w:t>
+      </w:r>
+      <w:r>
+        <w:t xml:space="preserve"> away </w:t>
+      </w:r>
+      <w:r>
+        <w:t xml:space="preserve">many </w:t>
+      </w:r>
+      <w:r>
+        <w:t>potential customers who already own</w:t>
+      </w:r>
+      <w:r>
+        <w:t>ed</w:t>
+      </w:r>
+      <w:r>
+        <w:t xml:space="preserve"> the previous system.</w:t>
+      </w:r>
+      <w:r>
+        <w:t xml:space="preserve"> </w:t>
+      </w:r>
+    </w:p>
+    <w:p>
+      <w:pPr>
+        <w:pStyle w:val="WordCountStyle"/>
+      </w:pPr>
+      <w:r>
+        <w:t>Nintend</w:t>
+      </w:r>
+      <w:r>
+        <w:t>o learnt from this mistake and their</w:t>
+      </w:r>
+      <w:r>
+        <w:t xml:space="preserve"> next home console</w:t>
+      </w:r>
+      <w:r>
+        <w:t>,</w:t>
+      </w:r>
+      <w:r>
+        <w:t xml:space="preserve"> The Switch</w:t>
+      </w:r>
+      <w:r>
+        <w:t>,</w:t>
+      </w:r>
+      <w:r>
+        <w:t xml:space="preserve"> was marketed as being a completely different experience from any of Nintendo’s consoles and </w:t>
+      </w:r>
+      <w:r>
+        <w:t>easily</w:t>
+      </w:r>
+      <w:r>
+        <w:t xml:space="preserve"> overshadow</w:t>
+      </w:r>
+      <w:r>
+        <w:t>ed</w:t>
+      </w:r>
+      <w:r>
+        <w:t xml:space="preserve"> the Wii U in terms of sales.</w:t>
+      </w:r>
+    </w:p>
+    <w:p>
+      <w:pPr>
+        <w:pStyle w:val="Heading2"/>
+      </w:pPr>
+      <w:bookmarkStart w:id="13" w:name="_Toc41930547"/>
+      <w:r>
+        <w:t>Third Party Support</w:t>
+      </w:r>
+      <w:bookmarkEnd w:id="13"/>
+    </w:p>
+    <w:p>
+      <w:pPr>
+        <w:pStyle w:val="WordCountStyle"/>
+      </w:pPr>
+      <w:r>
+        <w:t xml:space="preserve">Another point of comparison for the consoles was the third party support they both held. With the PlayStation, third party games </w:t>
+      </w:r>
+      <w:proofErr w:type="gramStart"/>
+      <w:r>
+        <w:t>were considered to be</w:t>
+      </w:r>
+      <w:proofErr w:type="gramEnd"/>
+      <w:r>
+        <w:t xml:space="preserve"> its primary selling point, having thousands of third-party games. The Wii U on the other hand lacked third party </w:t>
+      </w:r>
+      <w:r>
+        <w:t>games. This was</w:t>
+      </w:r>
+      <w:r>
+        <w:t xml:space="preserve"> due to its overreliance on the Wii U Game pad and its </w:t>
+      </w:r>
+      <w:r>
+        <w:t>lack of</w:t>
+      </w:r>
+      <w:r>
+        <w:t xml:space="preserve"> power compared to its competitors at the time</w:t>
+      </w:r>
+      <w:r>
+        <w:t xml:space="preserve">, </w:t>
+      </w:r>
+      <w:r>
+        <w:t>the Xbox One and PlayStation 4.</w:t>
+      </w:r>
+    </w:p>
+    <w:p>
+      <w:pPr>
+        <w:pStyle w:val="Heading1"/>
+        <w:spacing w:line="360" w:lineRule="auto"/>
+        <w:rPr>
+          <w:rFonts w:asciiTheme="minorHAnsi" w:hAnsiTheme="minorHAnsi" w:cstheme="minorHAnsi"/>
+          <w:sz w:val="24"/>
+          <w:szCs w:val="24"/>
+        </w:rPr>
+      </w:pPr>
+      <w:bookmarkStart w:id="14" w:name="_Toc41930548"/>
       <w:r>
         <w:t>Conclusion</w:t>
       </w:r>
@@ -2638,18 +3764,49 @@
         </w:rPr>
         <w:t>The quality of your conclusions – what can we learn from this? Is it inevitable a game will succeed or fail?</w:t>
       </w:r>
-      <w:bookmarkEnd w:id="4"/>
+      <w:bookmarkEnd w:id="14"/>
     </w:p>
     <w:p>
       <w:pPr>
-        <w:spacing w:line="360" w:lineRule="auto"/>
+        <w:pStyle w:val="WordCountStyle"/>
       </w:pPr>
+      <w:r>
+        <w:t>Overall,</w:t>
+      </w:r>
+      <w:r>
+        <w:t xml:space="preserve"> as found from the research conducted, many possible issues </w:t>
+      </w:r>
+      <w:r>
+        <w:t>arise</w:t>
+      </w:r>
+      <w:r>
+        <w:t xml:space="preserve"> from the </w:t>
+      </w:r>
+      <w:r>
+        <w:t xml:space="preserve">release of a game or a console. However, one of the biggest points to look </w:t>
+      </w:r>
+      <w:r>
+        <w:t>at is</w:t>
+      </w:r>
+      <w:r>
+        <w:t xml:space="preserve"> its marketing</w:t>
+      </w:r>
+      <w:r>
+        <w:t xml:space="preserve"> and how the </w:t>
+      </w:r>
+      <w:r>
+        <w:t xml:space="preserve">game or </w:t>
+      </w:r>
+      <w:r>
+        <w:t>console can be differentiated from others, what makes it unique?</w:t>
+      </w:r>
     </w:p>
     <w:p>
-      <w:pPr>
-        <w:spacing w:line="360" w:lineRule="auto"/>
-      </w:pPr>
+      <w:r>
+        <w:br w:type="page"/>
+      </w:r>
     </w:p>
+    <w:bookmarkStart w:id="15" w:name="_Toc41930549" w:displacedByCustomXml="next"/>
     <w:sdt>
       <w:sdtPr>
         <w:rPr>
@@ -2674,6 +3831,17 @@
           <w:r>
             <w:t>Appendix</w:t>
           </w:r>
+          <w:bookmarkEnd w:id="15"/>
+        </w:p>
+        <w:p>
+          <w:pPr>
+            <w:pStyle w:val="Heading2"/>
+          </w:pPr>
+          <w:bookmarkStart w:id="16" w:name="_Toc41930550"/>
+          <w:r>
+            <w:t>Appendix 1: Bibliography</w:t>
+          </w:r>
+          <w:bookmarkEnd w:id="16"/>
         </w:p>
         <w:sdt>
           <w:sdtPr>
@@ -2700,6 +3868,55 @@
               <w:r>
                 <w:fldChar w:fldCharType="separate"/>
               </w:r>
+              <w:r>
+                <w:rPr>
+                  <w:noProof/>
+                </w:rPr>
+                <w:t xml:space="preserve">Byrd, M., 2020. </w:t>
+              </w:r>
+              <w:r>
+                <w:rPr>
+                  <w:i/>
+                  <w:iCs/>
+                  <w:noProof/>
+                </w:rPr>
+                <w:t xml:space="preserve">The Evolution of the PlayStation Controller. </w:t>
+              </w:r>
+              <w:r>
+                <w:rPr>
+                  <w:noProof/>
+                </w:rPr>
+                <w:t xml:space="preserve">[Online] </w:t>
+              </w:r>
+              <w:r>
+                <w:rPr>
+                  <w:noProof/>
+                </w:rPr>
+                <w:br/>
+                <w:t xml:space="preserve">Available at: </w:t>
+              </w:r>
+              <w:r>
+                <w:rPr>
+                  <w:noProof/>
+                  <w:u w:val="single"/>
+                </w:rPr>
+                <w:t>https://www.denofgeek.com/games/playstation-controllers-history/</w:t>
+              </w:r>
+              <w:r>
+                <w:rPr>
+                  <w:noProof/>
+                </w:rPr>
+                <w:br/>
+                <w:t>[Accessed 1 June 2020].</w:t>
+              </w:r>
+            </w:p>
+            <w:p>
+              <w:pPr>
+                <w:pStyle w:val="Bibliography"/>
+                <w:rPr>
+                  <w:noProof/>
+                </w:rPr>
+              </w:pPr>
               <w:r>
                 <w:rPr>
                   <w:noProof/>
@@ -2740,6 +3957,55 @@
                 </w:rPr>
                 <w:br/>
                 <w:t>[Accessed 27 May 2020].</w:t>
+              </w:r>
+            </w:p>
+            <w:p>
+              <w:pPr>
+                <w:pStyle w:val="Bibliography"/>
+                <w:rPr>
+                  <w:noProof/>
+                </w:rPr>
+              </w:pPr>
+              <w:r>
+                <w:rPr>
+                  <w:noProof/>
+                </w:rPr>
+                <w:t xml:space="preserve">List Challenges, n.d. </w:t>
+              </w:r>
+              <w:r>
+                <w:rPr>
+                  <w:i/>
+                  <w:iCs/>
+                  <w:noProof/>
+                </w:rPr>
+                <w:t xml:space="preserve">All North American Release Playstation Games. </w:t>
+              </w:r>
+              <w:r>
+                <w:rPr>
+                  <w:noProof/>
+                </w:rPr>
+                <w:t xml:space="preserve">[Online] </w:t>
+              </w:r>
+              <w:r>
+                <w:rPr>
+                  <w:noProof/>
+                </w:rPr>
+                <w:br/>
+                <w:t xml:space="preserve">Available at: </w:t>
+              </w:r>
+              <w:r>
+                <w:rPr>
+                  <w:noProof/>
+                  <w:u w:val="single"/>
+                </w:rPr>
+                <w:t>https://www.listchallenges.com/all-north-american-release-playstation-games</w:t>
+              </w:r>
+              <w:r>
+                <w:rPr>
+                  <w:noProof/>
+                </w:rPr>
+                <w:br/>
+                <w:t>[Accessed 2020 May 2020].</w:t>
               </w:r>
             </w:p>
             <w:p>
@@ -2838,6 +4104,55 @@
                 </w:rPr>
                 <w:br/>
                 <w:t>[Accessed 27 May 2020].</w:t>
+              </w:r>
+            </w:p>
+            <w:p>
+              <w:pPr>
+                <w:pStyle w:val="Bibliography"/>
+                <w:rPr>
+                  <w:noProof/>
+                </w:rPr>
+              </w:pPr>
+              <w:r>
+                <w:rPr>
+                  <w:noProof/>
+                </w:rPr>
+                <w:t xml:space="preserve">Sony, n.d. </w:t>
+              </w:r>
+              <w:r>
+                <w:rPr>
+                  <w:i/>
+                  <w:iCs/>
+                  <w:noProof/>
+                </w:rPr>
+                <w:t xml:space="preserve">PlayStation | PS one | PlayStation.com. </w:t>
+              </w:r>
+              <w:r>
+                <w:rPr>
+                  <w:noProof/>
+                </w:rPr>
+                <w:t xml:space="preserve">[Online] </w:t>
+              </w:r>
+              <w:r>
+                <w:rPr>
+                  <w:noProof/>
+                </w:rPr>
+                <w:br/>
+                <w:t xml:space="preserve">Available at: </w:t>
+              </w:r>
+              <w:r>
+                <w:rPr>
+                  <w:noProof/>
+                  <w:u w:val="single"/>
+                </w:rPr>
+                <w:t>https://www.playstation.com/en-gb/explore/ps1/</w:t>
+              </w:r>
+              <w:r>
+                <w:rPr>
+                  <w:noProof/>
+                </w:rPr>
+                <w:br/>
+                <w:t>[Accessed 31 May 2020].</w:t>
               </w:r>
             </w:p>
             <w:p>
@@ -2957,8 +4272,148 @@
     </w:sdt>
     <w:p>
       <w:pPr>
-        <w:spacing w:line="360" w:lineRule="auto"/>
+        <w:pStyle w:val="Heading2"/>
       </w:pPr>
+      <w:bookmarkStart w:id="17" w:name="_Toc41930551"/>
+      <w:r>
+        <w:lastRenderedPageBreak/>
+        <w:t>Appendix 2: PlayStation Controller</w:t>
+      </w:r>
+      <w:bookmarkEnd w:id="17"/>
+    </w:p>
+    <w:p>
+      <w:r>
+        <w:rPr>
+          <w:noProof/>
+        </w:rPr>
+        <w:drawing>
+          <wp:inline distT="0" distB="0" distL="0" distR="0" wp14:anchorId="29F4E664" wp14:editId="19819CA4">
+            <wp:extent cx="2790825" cy="2428444"/>
+            <wp:effectExtent l="0" t="0" r="0" b="0"/>
+            <wp:docPr id="3" name="Picture 3" descr="PlayStation Controller"/>
+            <wp:cNvGraphicFramePr>
+              <a:graphicFrameLocks xmlns:a="http://schemas.openxmlformats.org/drawingml/2006/main" noChangeAspect="1"/>
+            </wp:cNvGraphicFramePr>
+            <a:graphic xmlns:a="http://schemas.openxmlformats.org/drawingml/2006/main">
+              <a:graphicData uri="http://schemas.openxmlformats.org/drawingml/2006/picture">
+                <pic:pic xmlns:pic="http://schemas.openxmlformats.org/drawingml/2006/picture">
+                  <pic:nvPicPr>
+                    <pic:cNvPr id="0" name="Picture 3" descr="PlayStation Controller"/>
+                    <pic:cNvPicPr>
+                      <a:picLocks noChangeAspect="1" noChangeArrowheads="1"/>
+                    </pic:cNvPicPr>
+                  </pic:nvPicPr>
+                  <pic:blipFill>
+                    <a:blip r:embed="rId10" cstate="print">
+                      <a:extLst>
+                        <a:ext uri="{28A0092B-C50C-407E-A947-70E740481C1C}">
+                          <a14:useLocalDpi xmlns:a14="http://schemas.microsoft.com/office/drawing/2010/main" val="0"/>
+                        </a:ext>
+                      </a:extLst>
+                    </a:blip>
+                    <a:srcRect/>
+                    <a:stretch>
+                      <a:fillRect/>
+                    </a:stretch>
+                  </pic:blipFill>
+                  <pic:spPr bwMode="auto">
+                    <a:xfrm>
+                      <a:off x="0" y="0"/>
+                      <a:ext cx="2800367" cy="2436747"/>
+                    </a:xfrm>
+                    <a:prstGeom prst="rect">
+                      <a:avLst/>
+                    </a:prstGeom>
+                    <a:noFill/>
+                    <a:ln>
+                      <a:noFill/>
+                    </a:ln>
+                  </pic:spPr>
+                </pic:pic>
+              </a:graphicData>
+            </a:graphic>
+          </wp:inline>
+        </w:drawing>
+      </w:r>
+    </w:p>
+    <w:p>
+      <w:pPr>
+        <w:pStyle w:val="Heading2"/>
+      </w:pPr>
+      <w:bookmarkStart w:id="18" w:name="_Toc41930552"/>
+      <w:r>
+        <w:t xml:space="preserve">Appendix </w:t>
+      </w:r>
+      <w:r>
+        <w:t>3</w:t>
+      </w:r>
+      <w:r>
+        <w:t xml:space="preserve">: </w:t>
+      </w:r>
+      <w:proofErr w:type="spellStart"/>
+      <w:r>
+        <w:t>DuelShock</w:t>
+      </w:r>
+      <w:proofErr w:type="spellEnd"/>
+      <w:r>
+        <w:t xml:space="preserve"> Controller</w:t>
+      </w:r>
+      <w:bookmarkEnd w:id="18"/>
+    </w:p>
+    <w:p>
+      <w:r>
+        <w:rPr>
+          <w:noProof/>
+        </w:rPr>
+        <w:drawing>
+          <wp:inline distT="0" distB="0" distL="0" distR="0" wp14:anchorId="470B4EDC" wp14:editId="41E2E0A8">
+            <wp:extent cx="2857500" cy="2238375"/>
+            <wp:effectExtent l="0" t="0" r="0" b="9525"/>
+            <wp:docPr id="2" name="Picture 2"/>
+            <wp:cNvGraphicFramePr>
+              <a:graphicFrameLocks xmlns:a="http://schemas.openxmlformats.org/drawingml/2006/main" noChangeAspect="1"/>
+            </wp:cNvGraphicFramePr>
+            <a:graphic xmlns:a="http://schemas.openxmlformats.org/drawingml/2006/main">
+              <a:graphicData uri="http://schemas.openxmlformats.org/drawingml/2006/picture">
+                <pic:pic xmlns:pic="http://schemas.openxmlformats.org/drawingml/2006/picture">
+                  <pic:nvPicPr>
+                    <pic:cNvPr id="0" name="Picture 1"/>
+                    <pic:cNvPicPr>
+                      <a:picLocks noChangeAspect="1" noChangeArrowheads="1"/>
+                    </pic:cNvPicPr>
+                  </pic:nvPicPr>
+                  <pic:blipFill>
+                    <a:blip r:embed="rId11">
+                      <a:extLst>
+                        <a:ext uri="{28A0092B-C50C-407E-A947-70E740481C1C}">
+                          <a14:useLocalDpi xmlns:a14="http://schemas.microsoft.com/office/drawing/2010/main" val="0"/>
+                        </a:ext>
+                      </a:extLst>
+                    </a:blip>
+                    <a:srcRect/>
+                    <a:stretch>
+                      <a:fillRect/>
+                    </a:stretch>
+                  </pic:blipFill>
+                  <pic:spPr bwMode="auto">
+                    <a:xfrm>
+                      <a:off x="0" y="0"/>
+                      <a:ext cx="2857500" cy="2238375"/>
+                    </a:xfrm>
+                    <a:prstGeom prst="rect">
+                      <a:avLst/>
+                    </a:prstGeom>
+                    <a:noFill/>
+                    <a:ln>
+                      <a:noFill/>
+                    </a:ln>
+                  </pic:spPr>
+                </pic:pic>
+              </a:graphicData>
+            </a:graphic>
+          </wp:inline>
+        </w:drawing>
+      </w:r>
     </w:p>
     <w:p>
       <w:pPr>
@@ -3682,6 +5137,7 @@
   <w:style w:type="character" w:default="1" w:styleId="DefaultParagraphFont">
     <w:name w:val="Default Paragraph Font"/>
     <w:uiPriority w:val="1"/>
+    <w:semiHidden/>
     <w:unhideWhenUsed/>
   </w:style>
   <w:style w:type="table" w:default="1" w:styleId="TableNormal">
@@ -3954,7 +5410,7 @@
     <w:basedOn w:val="Normal"/>
     <w:link w:val="WordCountStyleChar"/>
     <w:qFormat/>
-    <w:rsid w:val="0070487B"/>
+    <w:rsid w:val="000D3F5A"/>
     <w:pPr>
       <w:spacing w:before="120" w:after="120" w:line="360" w:lineRule="auto"/>
       <w:ind w:left="720"/>
@@ -3967,10 +5423,23 @@
     <w:name w:val="Word Count Style Char"/>
     <w:basedOn w:val="DefaultParagraphFont"/>
     <w:link w:val="WordCountStyle"/>
-    <w:rsid w:val="0070487B"/>
+    <w:rsid w:val="000D3F5A"/>
     <w:rPr>
       <w:rFonts w:ascii="Times New Roman" w:hAnsi="Times New Roman"/>
     </w:rPr>
+  </w:style>
+  <w:style w:type="paragraph" w:styleId="TOC3">
+    <w:name w:val="toc 3"/>
+    <w:basedOn w:val="Normal"/>
+    <w:next w:val="Normal"/>
+    <w:autoRedefine/>
+    <w:uiPriority w:val="39"/>
+    <w:unhideWhenUsed/>
+    <w:rsid w:val="001025B8"/>
+    <w:pPr>
+      <w:spacing w:after="100"/>
+      <w:ind w:left="440"/>
+    </w:pPr>
   </w:style>
 </w:styles>
 </file>
@@ -4298,7 +5767,7 @@
     <b:MonthAccessed>May</b:MonthAccessed>
     <b:DayAccessed>27</b:DayAccessed>
     <b:URL>https://plarium.com/en/download-games/raid-shadow-legends/?view=plariumplay</b:URL>
-    <b:RefOrder>7</b:RefOrder>
+    <b:RefOrder>8</b:RefOrder>
   </b:Source>
   <b:Source>
     <b:Tag>Goo18</b:Tag>
@@ -4317,11 +5786,11 @@
     <b:URL>https://play.google.com/store/apps/details?id=com.plarium.raidlegends&amp;hl=en_GB</b:URL>
     <b:InternetSiteTitle>play.google.com</b:InternetSiteTitle>
     <b:LCID>en-GB</b:LCID>
-    <b:RefOrder>8</b:RefOrder>
+    <b:RefOrder>9</b:RefOrder>
   </b:Source>
   <b:Source xmlns:b="http://schemas.openxmlformats.org/officeDocument/2006/bibliography" xmlns="http://schemas.openxmlformats.org/officeDocument/2006/bibliography">
     <b:Tag>Youtube</b:Tag>
-    <b:RefOrder>9</b:RefOrder>
+    <b:RefOrder>10</b:RefOrder>
   </b:Source>
   <b:Source>
     <b:Tag>venturebeat</b:Tag>
@@ -4345,7 +5814,7 @@
     <b:MonthAccessed>May</b:MonthAccessed>
     <b:DayAccessed>27</b:DayAccessed>
     <b:URL>https://venturebeat.com/2019/02/28/plariums-raid-shadow-legends-takes-collectible-rpgs-into-mobile/</b:URL>
-    <b:RefOrder>10</b:RefOrder>
+    <b:RefOrder>11</b:RefOrder>
   </b:Source>
   <b:Source>
     <b:Tag>Nin</b:Tag>
@@ -4362,15 +5831,15 @@
     <b:MonthAccessed>May</b:MonthAccessed>
     <b:DayAccessed>31</b:DayAccessed>
     <b:URL>https://www.nintendo.co.jp/ir/en/finance/hard_soft/index.html</b:URL>
-    <b:RefOrder>3</b:RefOrder>
+    <b:RefOrder>4</b:RefOrder>
   </b:Source>
   <b:Source xmlns:b="http://schemas.openxmlformats.org/officeDocument/2006/bibliography" xmlns="http://schemas.openxmlformats.org/officeDocument/2006/bibliography">
     <b:Tag>PlariumGlobal</b:Tag>
-    <b:RefOrder>11</b:RefOrder>
+    <b:RefOrder>12</b:RefOrder>
   </b:Source>
   <b:Source xmlns:b="http://schemas.openxmlformats.org/officeDocument/2006/bibliography" xmlns="http://schemas.openxmlformats.org/officeDocument/2006/bibliography">
     <b:Tag>E3_2011_WiiU_Announcement</b:Tag>
-    <b:RefOrder>4</b:RefOrder>
+    <b:RefOrder>5</b:RefOrder>
   </b:Source>
   <b:Source>
     <b:Tag>Tas14</b:Tag>
@@ -4394,11 +5863,11 @@
     </b:Author>
     <b:Month>January</b:Month>
     <b:Day>29</b:Day>
-    <b:RefOrder>6</b:RefOrder>
+    <b:RefOrder>7</b:RefOrder>
   </b:Source>
   <b:Source xmlns:b="http://schemas.openxmlformats.org/officeDocument/2006/bibliography" xmlns="http://schemas.openxmlformats.org/officeDocument/2006/bibliography">
     <b:Tag>WhatIsWiiU</b:Tag>
-    <b:RefOrder>5</b:RefOrder>
+    <b:RefOrder>6</b:RefOrder>
   </b:Source>
   <b:Source>
     <b:Tag>Son20</b:Tag>
@@ -4432,6 +5901,31 @@
     <b:URL>https://www.listchallenges.com/all-north-american-release-playstation-games</b:URL>
     <b:RefOrder>2</b:RefOrder>
   </b:Source>
+  <b:Source>
+    <b:Tag>Byr20</b:Tag>
+    <b:SourceType>DocumentFromInternetSite</b:SourceType>
+    <b:Guid>{19A6B072-182B-4CDF-8BB7-2D1E051C7411}</b:Guid>
+    <b:Title>The Evolution of the PlayStation Controller</b:Title>
+    <b:Year>2020</b:Year>
+    <b:YearAccessed>2020</b:YearAccessed>
+    <b:MonthAccessed>June</b:MonthAccessed>
+    <b:DayAccessed>1</b:DayAccessed>
+    <b:URL>https://www.denofgeek.com/games/playstation-controllers-history/</b:URL>
+    <b:Author>
+      <b:Author>
+        <b:NameList>
+          <b:Person>
+            <b:Last>Byrd</b:Last>
+            <b:First>Matthew</b:First>
+          </b:Person>
+        </b:NameList>
+      </b:Author>
+    </b:Author>
+    <b:Month>April</b:Month>
+    <b:Day>8</b:Day>
+    <b:InternetSiteTitle>DEN OF GEEK</b:InternetSiteTitle>
+    <b:RefOrder>3</b:RefOrder>
+  </b:Source>
 </b:Sources>
 </file>
 
@@ -4444,7 +5938,7 @@
 </file>
 
 <file path=customXml/itemProps2.xml><?xml version="1.0" encoding="utf-8"?>
-<ds:datastoreItem xmlns:ds="http://schemas.openxmlformats.org/officeDocument/2006/customXml" ds:itemID="{140ED37D-1A73-4333-9236-51341CA5459E}">
+<ds:datastoreItem xmlns:ds="http://schemas.openxmlformats.org/officeDocument/2006/customXml" ds:itemID="{08DB2C42-97A8-403D-8C96-48C1E4B92F75}">
   <ds:schemaRefs>
     <ds:schemaRef ds:uri="http://schemas.openxmlformats.org/officeDocument/2006/bibliography"/>
   </ds:schemaRefs>

</xml_diff>